<commit_message>
except conclusion--all done..please check the formatting
</commit_message>
<xml_diff>
--- a/Anshitha.docx
+++ b/Anshitha.docx
@@ -937,88 +937,15 @@
           <w:szCs w:val="24"/>
           <w:u w:val="single"/>
         </w:rPr>
-        <w:t>Key spaces</w:t>
-      </w:r>
-      <w:r>
-        <w:rPr>
-          <w:rFonts w:ascii="Arial" w:hAnsi="Arial" w:cs="Arial"/>
-          <w:sz w:val="24"/>
-          <w:szCs w:val="24"/>
-          <w:u w:val="single"/>
-        </w:rPr>
-        <w:t>:</w:t>
-      </w:r>
-      <w:r>
-        <w:rPr>
-          <w:rFonts w:ascii="Arial" w:hAnsi="Arial" w:cs="Arial"/>
-          <w:sz w:val="24"/>
-          <w:szCs w:val="24"/>
-        </w:rPr>
-        <w:t xml:space="preserve"> At the highest level data in </w:t>
-      </w:r>
-      <w:r>
-        <w:rPr>
-          <w:rFonts w:ascii="Arial" w:hAnsi="Arial" w:cs="Arial"/>
-          <w:sz w:val="24"/>
-          <w:szCs w:val="24"/>
-        </w:rPr>
-        <w:t>Cassandra</w:t>
-      </w:r>
-      <w:r>
-        <w:rPr>
-          <w:rFonts w:ascii="Arial" w:hAnsi="Arial" w:cs="Arial"/>
-          <w:sz w:val="24"/>
-          <w:szCs w:val="24"/>
-        </w:rPr>
-        <w:t xml:space="preserve"> in organized into </w:t>
-      </w:r>
-      <w:r>
-        <w:rPr>
-          <w:rFonts w:ascii="Arial" w:hAnsi="Arial" w:cs="Arial"/>
-          <w:sz w:val="24"/>
-          <w:szCs w:val="24"/>
-        </w:rPr>
-        <w:t>key spaces</w:t>
-      </w:r>
-      <w:r>
-        <w:rPr>
-          <w:rFonts w:ascii="Arial" w:hAnsi="Arial" w:cs="Arial"/>
-          <w:sz w:val="24"/>
-          <w:szCs w:val="24"/>
-        </w:rPr>
-        <w:t xml:space="preserve">. The closest analogy to this in the relational world would be oracle or </w:t>
-      </w:r>
-      <w:r>
-        <w:rPr>
-          <w:rFonts w:ascii="Arial" w:hAnsi="Arial" w:cs="Arial"/>
-          <w:sz w:val="24"/>
-          <w:szCs w:val="24"/>
-        </w:rPr>
-        <w:t>MySQL</w:t>
-      </w:r>
-      <w:r>
-        <w:rPr>
-          <w:rFonts w:ascii="Arial" w:hAnsi="Arial" w:cs="Arial"/>
-          <w:sz w:val="24"/>
-          <w:szCs w:val="24"/>
-        </w:rPr>
-        <w:t xml:space="preserve"> </w:t>
-      </w:r>
-      <w:r>
-        <w:rPr>
-          <w:rFonts w:ascii="Arial" w:hAnsi="Arial" w:cs="Arial"/>
-          <w:sz w:val="24"/>
-          <w:szCs w:val="24"/>
-        </w:rPr>
-        <w:t>Table space</w:t>
-      </w:r>
-      <w:r>
-        <w:rPr>
-          <w:rFonts w:ascii="Arial" w:hAnsi="Arial" w:cs="Arial"/>
-          <w:sz w:val="24"/>
-          <w:szCs w:val="24"/>
-        </w:rPr>
-        <w:t xml:space="preserve">. </w:t>
+        <w:t>Key spaces:</w:t>
+      </w:r>
+      <w:r>
+        <w:rPr>
+          <w:rFonts w:ascii="Arial" w:hAnsi="Arial" w:cs="Arial"/>
+          <w:sz w:val="24"/>
+          <w:szCs w:val="24"/>
+        </w:rPr>
+        <w:t xml:space="preserve"> At the highest level data in Cassandra in organized into key spaces. The closest analogy to this in the relational world would be oracle or MySQL Table space. </w:t>
       </w:r>
     </w:p>
     <w:p>
@@ -1050,23 +977,7 @@
           <w:sz w:val="24"/>
           <w:szCs w:val="24"/>
         </w:rPr>
-        <w:t xml:space="preserve"> With in a Cassandra </w:t>
-      </w:r>
-      <w:r>
-        <w:rPr>
-          <w:rFonts w:ascii="Arial" w:hAnsi="Arial" w:cs="Arial"/>
-          <w:sz w:val="24"/>
-          <w:szCs w:val="24"/>
-        </w:rPr>
-        <w:t>key spaces</w:t>
-      </w:r>
-      <w:r>
-        <w:rPr>
-          <w:rFonts w:ascii="Arial" w:hAnsi="Arial" w:cs="Arial"/>
-          <w:sz w:val="24"/>
-          <w:szCs w:val="24"/>
-        </w:rPr>
-        <w:t xml:space="preserve"> there are one or more table. A table here is a pretty close match conceptually to it is relational counter-part. </w:t>
+        <w:t xml:space="preserve"> With in a Cassandra key spaces there are one or more table. A table here is a pretty close match conceptually to it is relational counter-part. </w:t>
       </w:r>
     </w:p>
     <w:p>
@@ -1190,8 +1101,6 @@
           <w:szCs w:val="24"/>
         </w:rPr>
       </w:pPr>
-      <w:bookmarkStart w:id="0" w:name="_GoBack"/>
-      <w:bookmarkEnd w:id="0"/>
       <w:r>
         <w:rPr>
           <w:rFonts w:ascii="Arial" w:hAnsi="Arial" w:cs="Arial"/>
@@ -1214,23 +1123,7 @@
           <w:sz w:val="24"/>
           <w:szCs w:val="24"/>
         </w:rPr>
-        <w:t xml:space="preserve">the partition key is used to determine the location of the first copy of the data written to a Cassandra cluster, the </w:t>
-      </w:r>
-      <w:r>
-        <w:rPr>
-          <w:rFonts w:ascii="Arial" w:hAnsi="Arial" w:cs="Arial"/>
-          <w:sz w:val="24"/>
-          <w:szCs w:val="24"/>
-        </w:rPr>
-        <w:t>key space</w:t>
-      </w:r>
-      <w:r>
-        <w:rPr>
-          <w:rFonts w:ascii="Arial" w:hAnsi="Arial" w:cs="Arial"/>
-          <w:sz w:val="24"/>
-          <w:szCs w:val="24"/>
-        </w:rPr>
-        <w:t xml:space="preserve"> settings are used to determine the number of copies of the data and where they are stored throughout the cluster.</w:t>
+        <w:t>the partition key is used to determine the location of the first copy of the data written to a Cassandra cluster, the key space settings are used to determine the number of copies of the data and where they are stored throughout the cluster.</w:t>
       </w:r>
     </w:p>
     <w:p>
@@ -1280,39 +1173,7 @@
           <w:sz w:val="24"/>
           <w:szCs w:val="24"/>
         </w:rPr>
-        <w:t xml:space="preserve">: As the name says it's the best used in development environments or single data center clusters. Example a SQL to create a </w:t>
-      </w:r>
-      <w:r>
-        <w:rPr>
-          <w:rFonts w:ascii="Arial" w:hAnsi="Arial" w:cs="Arial"/>
-          <w:sz w:val="24"/>
-          <w:szCs w:val="24"/>
-        </w:rPr>
-        <w:t>key space</w:t>
-      </w:r>
-      <w:r>
-        <w:rPr>
-          <w:rFonts w:ascii="Arial" w:hAnsi="Arial" w:cs="Arial"/>
-          <w:sz w:val="24"/>
-          <w:szCs w:val="24"/>
-        </w:rPr>
-        <w:t xml:space="preserve"> with a simple strategy replication, we are asking Cassandra to store 3 copies of all the partitions in all the tables written to the cluster in this </w:t>
-      </w:r>
-      <w:r>
-        <w:rPr>
-          <w:rFonts w:ascii="Arial" w:hAnsi="Arial" w:cs="Arial"/>
-          <w:sz w:val="24"/>
-          <w:szCs w:val="24"/>
-        </w:rPr>
-        <w:t>key space</w:t>
-      </w:r>
-      <w:r>
-        <w:rPr>
-          <w:rFonts w:ascii="Arial" w:hAnsi="Arial" w:cs="Arial"/>
-          <w:sz w:val="24"/>
-          <w:szCs w:val="24"/>
-        </w:rPr>
-        <w:t>.</w:t>
+        <w:t>: As the name says it's the best used in development environments or single data center clusters. Example a SQL to create a key space with a simple strategy replication, we are asking Cassandra to store 3 copies of all the partitions in all the tables written to the cluster in this key space.</w:t>
       </w:r>
     </w:p>
     <w:p>
@@ -1521,6 +1382,7 @@
     </w:p>
     <w:p>
       <w:pPr>
+        <w:ind w:firstLine="720"/>
         <w:jc w:val="both"/>
         <w:rPr>
           <w:rFonts w:ascii="Arial" w:hAnsi="Arial" w:cs="Arial"/>
@@ -1559,28 +1421,316 @@
       <w:r>
         <w:rPr>
           <w:rFonts w:ascii="Arial" w:hAnsi="Arial" w:cs="Arial"/>
+          <w:b/>
           <w:sz w:val="24"/>
           <w:szCs w:val="24"/>
         </w:rPr>
         <w:t>Tunable consistency</w:t>
       </w:r>
-    </w:p>
-    <w:p>
-      <w:pPr>
-        <w:jc w:val="both"/>
-        <w:rPr>
-          <w:rFonts w:ascii="Arial" w:hAnsi="Arial" w:cs="Arial"/>
-          <w:sz w:val="24"/>
-          <w:szCs w:val="24"/>
-        </w:rPr>
-      </w:pPr>
+      <w:r>
+        <w:rPr>
+          <w:rFonts w:ascii="Arial" w:hAnsi="Arial" w:cs="Arial"/>
+          <w:sz w:val="24"/>
+          <w:szCs w:val="24"/>
+        </w:rPr>
+        <w:t>:</w:t>
+      </w:r>
+    </w:p>
+    <w:p>
+      <w:pPr>
+        <w:jc w:val="both"/>
+        <w:rPr>
+          <w:rFonts w:ascii="Arial" w:hAnsi="Arial" w:cs="Arial"/>
+          <w:sz w:val="24"/>
+          <w:szCs w:val="24"/>
+        </w:rPr>
+      </w:pPr>
+      <w:r>
+        <w:rPr>
+          <w:rFonts w:ascii="Arial" w:hAnsi="Arial" w:cs="Arial"/>
+          <w:sz w:val="24"/>
+          <w:szCs w:val="24"/>
+        </w:rPr>
+        <w:t xml:space="preserve">In recent times distributed systems is </w:t>
+      </w:r>
+      <w:r>
+        <w:rPr>
+          <w:rFonts w:ascii="Arial" w:hAnsi="Arial" w:cs="Arial"/>
+          <w:sz w:val="24"/>
+          <w:szCs w:val="24"/>
+        </w:rPr>
+        <w:t>facing</w:t>
+      </w:r>
+      <w:r>
+        <w:rPr>
+          <w:rFonts w:ascii="Arial" w:hAnsi="Arial" w:cs="Arial"/>
+          <w:sz w:val="24"/>
+          <w:szCs w:val="24"/>
+        </w:rPr>
+        <w:t xml:space="preserve"> with one of the challenges, </w:t>
+      </w:r>
+      <w:r>
+        <w:rPr>
+          <w:rFonts w:ascii="Arial" w:hAnsi="Arial" w:cs="Arial"/>
+          <w:sz w:val="24"/>
+          <w:szCs w:val="24"/>
+        </w:rPr>
+        <w:t>i.e.</w:t>
+      </w:r>
+      <w:r>
+        <w:rPr>
+          <w:rFonts w:ascii="Arial" w:hAnsi="Arial" w:cs="Arial"/>
+          <w:sz w:val="24"/>
+          <w:szCs w:val="24"/>
+        </w:rPr>
+        <w:t xml:space="preserve">; keeping replicas consistent together. </w:t>
+      </w:r>
+      <w:r>
+        <w:rPr>
+          <w:rFonts w:ascii="Arial" w:hAnsi="Arial" w:cs="Arial"/>
+          <w:sz w:val="24"/>
+          <w:szCs w:val="24"/>
+        </w:rPr>
+        <w:t>Balancing availability and partitioning will be required for maintaining consistency. Providentially, Apache Cassandra is balancing by tuning according to our needs. In tuning consistency, the main part is CAP theorem.</w:t>
+      </w:r>
+    </w:p>
+    <w:p>
+      <w:pPr>
+        <w:jc w:val="both"/>
+        <w:rPr>
+          <w:rFonts w:ascii="Arial" w:hAnsi="Arial" w:cs="Arial"/>
+          <w:sz w:val="24"/>
+          <w:szCs w:val="24"/>
+        </w:rPr>
+      </w:pPr>
+      <w:r>
+        <w:rPr>
+          <w:rFonts w:ascii="Arial" w:hAnsi="Arial" w:cs="Arial"/>
+          <w:sz w:val="24"/>
+          <w:szCs w:val="24"/>
+          <w:u w:val="single"/>
+        </w:rPr>
+        <w:t>CAP Theorem</w:t>
+      </w:r>
+      <w:r>
+        <w:rPr>
+          <w:rFonts w:ascii="Arial" w:hAnsi="Arial" w:cs="Arial"/>
+          <w:sz w:val="24"/>
+          <w:szCs w:val="24"/>
+        </w:rPr>
+        <w:t xml:space="preserve">: </w:t>
+      </w:r>
+    </w:p>
+    <w:p>
+      <w:pPr>
+        <w:jc w:val="both"/>
+        <w:rPr>
+          <w:rFonts w:ascii="Arial" w:hAnsi="Arial" w:cs="Arial"/>
+          <w:sz w:val="24"/>
+          <w:szCs w:val="24"/>
+        </w:rPr>
+      </w:pPr>
+      <w:r>
+        <w:rPr>
+          <w:rFonts w:ascii="Arial" w:hAnsi="Arial" w:cs="Arial"/>
+          <w:sz w:val="24"/>
+          <w:szCs w:val="24"/>
+        </w:rPr>
+        <w:t>CAP theorem has 3 properties, of which we can have 2 of 3 properties in any network shared-data in distributed systems.</w:t>
+      </w:r>
+    </w:p>
+    <w:p>
+      <w:pPr>
+        <w:jc w:val="both"/>
+        <w:rPr>
+          <w:rFonts w:ascii="Arial" w:hAnsi="Arial" w:cs="Arial"/>
+          <w:sz w:val="24"/>
+          <w:szCs w:val="24"/>
+        </w:rPr>
+      </w:pPr>
+      <w:r>
+        <w:rPr>
+          <w:rFonts w:ascii="Arial" w:hAnsi="Arial" w:cs="Arial"/>
+          <w:sz w:val="24"/>
+          <w:szCs w:val="24"/>
+        </w:rPr>
+        <w:lastRenderedPageBreak/>
+        <w:t>C: stands for Consistency-At the same time, same data should be all nodes.</w:t>
+      </w:r>
+    </w:p>
+    <w:p>
+      <w:pPr>
+        <w:jc w:val="both"/>
+        <w:rPr>
+          <w:rFonts w:ascii="Arial" w:hAnsi="Arial" w:cs="Arial"/>
+          <w:sz w:val="24"/>
+          <w:szCs w:val="24"/>
+        </w:rPr>
+      </w:pPr>
+      <w:r>
+        <w:rPr>
+          <w:rFonts w:ascii="Arial" w:hAnsi="Arial" w:cs="Arial"/>
+          <w:sz w:val="24"/>
+          <w:szCs w:val="24"/>
+        </w:rPr>
+        <w:t>A: stands for High Availability-Here, the request we made must be addressed.</w:t>
+      </w:r>
+    </w:p>
+    <w:p>
+      <w:pPr>
+        <w:jc w:val="both"/>
+        <w:rPr>
+          <w:rFonts w:ascii="Arial" w:hAnsi="Arial" w:cs="Arial"/>
+          <w:sz w:val="24"/>
+          <w:szCs w:val="24"/>
+        </w:rPr>
+      </w:pPr>
+      <w:r>
+        <w:rPr>
+          <w:rFonts w:ascii="Arial" w:hAnsi="Arial" w:cs="Arial"/>
+          <w:sz w:val="24"/>
+          <w:szCs w:val="24"/>
+        </w:rPr>
+        <w:t>P: stands for tolerance to network partitions-Even in case of network partitions, the system should carry on to operate.</w:t>
+      </w:r>
+    </w:p>
+    <w:p>
+      <w:pPr>
+        <w:jc w:val="both"/>
+        <w:rPr>
+          <w:rFonts w:ascii="Arial" w:hAnsi="Arial" w:cs="Arial"/>
+          <w:sz w:val="24"/>
+          <w:szCs w:val="24"/>
+        </w:rPr>
+      </w:pPr>
+    </w:p>
+    <w:p>
+      <w:pPr>
+        <w:jc w:val="both"/>
+        <w:rPr>
+          <w:rFonts w:ascii="Arial" w:hAnsi="Arial" w:cs="Arial"/>
+          <w:sz w:val="24"/>
+          <w:szCs w:val="24"/>
+        </w:rPr>
+      </w:pPr>
+      <w:r>
+        <w:rPr>
+          <w:rFonts w:ascii="Arial" w:hAnsi="Arial" w:cs="Arial"/>
+          <w:noProof/>
+          <w:sz w:val="24"/>
+          <w:szCs w:val="24"/>
+        </w:rPr>
+        <w:drawing>
+          <wp:inline distT="0" distB="0" distL="0" distR="0">
+            <wp:extent cx="4524375" cy="3333750"/>
+            <wp:effectExtent l="0" t="0" r="9525" b="0"/>
+            <wp:docPr id="2" name="Picture 2" descr="C:\Users\S538408\Downloads\cassandra.png"/>
+            <wp:cNvGraphicFramePr>
+              <a:graphicFrameLocks xmlns:a="http://schemas.openxmlformats.org/drawingml/2006/main" noChangeAspect="1"/>
+            </wp:cNvGraphicFramePr>
+            <a:graphic xmlns:a="http://schemas.openxmlformats.org/drawingml/2006/main">
+              <a:graphicData uri="http://schemas.openxmlformats.org/drawingml/2006/picture">
+                <pic:pic xmlns:pic="http://schemas.openxmlformats.org/drawingml/2006/picture">
+                  <pic:nvPicPr>
+                    <pic:cNvPr id="0" name="Picture 1" descr="C:\Users\S538408\Downloads\cassandra.png"/>
+                    <pic:cNvPicPr>
+                      <a:picLocks noChangeAspect="1" noChangeArrowheads="1"/>
+                    </pic:cNvPicPr>
+                  </pic:nvPicPr>
+                  <pic:blipFill>
+                    <a:blip r:embed="rId9">
+                      <a:extLst>
+                        <a:ext uri="{28A0092B-C50C-407E-A947-70E740481C1C}">
+                          <a14:useLocalDpi xmlns:a14="http://schemas.microsoft.com/office/drawing/2010/main" val="0"/>
+                        </a:ext>
+                      </a:extLst>
+                    </a:blip>
+                    <a:srcRect/>
+                    <a:stretch>
+                      <a:fillRect/>
+                    </a:stretch>
+                  </pic:blipFill>
+                  <pic:spPr bwMode="auto">
+                    <a:xfrm>
+                      <a:off x="0" y="0"/>
+                      <a:ext cx="4524375" cy="3333750"/>
+                    </a:xfrm>
+                    <a:prstGeom prst="rect">
+                      <a:avLst/>
+                    </a:prstGeom>
+                    <a:noFill/>
+                    <a:ln>
+                      <a:noFill/>
+                    </a:ln>
+                  </pic:spPr>
+                </pic:pic>
+              </a:graphicData>
+            </a:graphic>
+          </wp:inline>
+        </w:drawing>
+      </w:r>
+    </w:p>
+    <w:p>
+      <w:pPr>
+        <w:jc w:val="both"/>
+        <w:rPr>
+          <w:rFonts w:ascii="Arial" w:hAnsi="Arial" w:cs="Arial"/>
+          <w:sz w:val="24"/>
+          <w:szCs w:val="24"/>
+        </w:rPr>
+      </w:pPr>
+    </w:p>
+    <w:p>
+      <w:pPr>
+        <w:ind w:firstLine="720"/>
+        <w:jc w:val="both"/>
+        <w:rPr>
+          <w:rFonts w:ascii="Arial" w:hAnsi="Arial" w:cs="Arial"/>
+          <w:sz w:val="24"/>
+          <w:szCs w:val="24"/>
+        </w:rPr>
+      </w:pPr>
+      <w:r>
+        <w:rPr>
+          <w:rFonts w:ascii="Arial" w:hAnsi="Arial" w:cs="Arial"/>
+          <w:sz w:val="24"/>
+          <w:szCs w:val="24"/>
+        </w:rPr>
+        <w:t>In a distributed environment, maintaining consistency is the hard one to achieve because in order to sync with each self data centers and across data centers. In the above figure Cassandra is following AP.</w:t>
+      </w:r>
+      <w:r>
+        <w:rPr>
+          <w:rFonts w:ascii="Arial" w:hAnsi="Arial" w:cs="Arial"/>
+          <w:sz w:val="24"/>
+          <w:szCs w:val="24"/>
+        </w:rPr>
+        <w:t xml:space="preserve"> It enhances Partition and Availability endurances itself but it is consistent, it is flexible by permitting us to tune it depending on how much persistently we need our data.</w:t>
+      </w:r>
+    </w:p>
+    <w:p>
+      <w:pPr>
+        <w:jc w:val="both"/>
+        <w:rPr>
+          <w:rFonts w:ascii="Arial" w:hAnsi="Arial" w:cs="Arial"/>
+          <w:sz w:val="24"/>
+          <w:szCs w:val="24"/>
+        </w:rPr>
+      </w:pPr>
+      <w:r>
+        <w:rPr>
+          <w:rFonts w:ascii="Arial" w:hAnsi="Arial" w:cs="Arial"/>
+          <w:sz w:val="24"/>
+          <w:szCs w:val="24"/>
+        </w:rPr>
+        <w:t>Below are the terminologies which we use:</w:t>
+      </w:r>
     </w:p>
     <w:p>
       <w:pPr>
         <w:pStyle w:val="ListParagraph"/>
         <w:numPr>
           <w:ilvl w:val="0"/>
-          <w:numId w:val="5"/>
+          <w:numId w:val="21"/>
         </w:numPr>
         <w:jc w:val="both"/>
         <w:rPr>
@@ -1595,7 +1745,39 @@
           <w:sz w:val="24"/>
           <w:szCs w:val="24"/>
         </w:rPr>
-        <w:t>Sample</w:t>
+        <w:t>RF (Replication Factor)</w:t>
+      </w:r>
+      <w:r>
+        <w:rPr>
+          <w:rFonts w:ascii="Arial" w:hAnsi="Arial" w:cs="Arial"/>
+          <w:sz w:val="24"/>
+          <w:szCs w:val="24"/>
+        </w:rPr>
+        <w:t xml:space="preserve"> </w:t>
+      </w:r>
+      <w:r>
+        <w:rPr>
+          <w:rFonts w:ascii="Arial" w:hAnsi="Arial" w:cs="Arial"/>
+          <w:sz w:val="24"/>
+          <w:szCs w:val="24"/>
+        </w:rPr>
+        <w:t>-</w:t>
+      </w:r>
+      <w:r>
+        <w:rPr>
+          <w:rFonts w:ascii="Arial" w:hAnsi="Arial" w:cs="Arial"/>
+          <w:sz w:val="24"/>
+          <w:szCs w:val="24"/>
+        </w:rPr>
+        <w:t xml:space="preserve"> </w:t>
+      </w:r>
+      <w:r>
+        <w:rPr>
+          <w:rFonts w:ascii="Arial" w:hAnsi="Arial" w:cs="Arial"/>
+          <w:sz w:val="24"/>
+          <w:szCs w:val="24"/>
+        </w:rPr>
+        <w:t>Number of copies for data.</w:t>
       </w:r>
     </w:p>
     <w:p>
@@ -1603,7 +1785,7 @@
         <w:pStyle w:val="ListParagraph"/>
         <w:numPr>
           <w:ilvl w:val="0"/>
-          <w:numId w:val="5"/>
+          <w:numId w:val="21"/>
         </w:numPr>
         <w:jc w:val="both"/>
         <w:rPr>
@@ -1618,7 +1800,240 @@
           <w:sz w:val="24"/>
           <w:szCs w:val="24"/>
         </w:rPr>
-        <w:t>Sample 2</w:t>
+        <w:t>CL (Consistency Level)</w:t>
+      </w:r>
+      <w:r>
+        <w:rPr>
+          <w:rFonts w:ascii="Arial" w:hAnsi="Arial" w:cs="Arial"/>
+          <w:sz w:val="24"/>
+          <w:szCs w:val="24"/>
+        </w:rPr>
+        <w:t xml:space="preserve"> </w:t>
+      </w:r>
+      <w:r>
+        <w:rPr>
+          <w:rFonts w:ascii="Arial" w:hAnsi="Arial" w:cs="Arial"/>
+          <w:sz w:val="24"/>
+          <w:szCs w:val="24"/>
+        </w:rPr>
+        <w:t>-</w:t>
+      </w:r>
+      <w:r>
+        <w:rPr>
+          <w:rFonts w:ascii="Arial" w:hAnsi="Arial" w:cs="Arial"/>
+          <w:sz w:val="24"/>
+          <w:szCs w:val="24"/>
+        </w:rPr>
+        <w:t xml:space="preserve"> </w:t>
+      </w:r>
+      <w:r>
+        <w:rPr>
+          <w:rFonts w:ascii="Arial" w:hAnsi="Arial" w:cs="Arial"/>
+          <w:sz w:val="24"/>
+          <w:szCs w:val="24"/>
+        </w:rPr>
+        <w:t>Number of nodes required to acknowledge the read or write.</w:t>
+      </w:r>
+    </w:p>
+    <w:p>
+      <w:pPr>
+        <w:jc w:val="both"/>
+        <w:rPr>
+          <w:rFonts w:ascii="Arial" w:hAnsi="Arial" w:cs="Arial"/>
+          <w:sz w:val="24"/>
+          <w:szCs w:val="24"/>
+        </w:rPr>
+      </w:pPr>
+    </w:p>
+    <w:p>
+      <w:pPr>
+        <w:jc w:val="both"/>
+        <w:rPr>
+          <w:rFonts w:ascii="Arial" w:hAnsi="Arial" w:cs="Arial"/>
+          <w:sz w:val="24"/>
+          <w:szCs w:val="24"/>
+        </w:rPr>
+      </w:pPr>
+      <w:r>
+        <w:rPr>
+          <w:rFonts w:ascii="Arial" w:hAnsi="Arial" w:cs="Arial"/>
+          <w:sz w:val="24"/>
+          <w:szCs w:val="24"/>
+        </w:rPr>
+        <w:t>So, the real question is how to tune consistency?</w:t>
+      </w:r>
+    </w:p>
+    <w:p>
+      <w:pPr>
+        <w:jc w:val="both"/>
+        <w:rPr>
+          <w:rFonts w:ascii="Arial" w:hAnsi="Arial" w:cs="Arial"/>
+          <w:sz w:val="24"/>
+          <w:szCs w:val="24"/>
+        </w:rPr>
+      </w:pPr>
+      <w:r>
+        <w:rPr>
+          <w:rFonts w:ascii="Arial" w:hAnsi="Arial" w:cs="Arial"/>
+          <w:sz w:val="24"/>
+          <w:szCs w:val="24"/>
+        </w:rPr>
+        <w:lastRenderedPageBreak/>
+        <w:t>Consistency are bit of writes. In a while of writing data, we have to write the level of consistency with in which where we want to write and also read data,</w:t>
+      </w:r>
+      <w:r>
+        <w:rPr>
+          <w:rFonts w:ascii="Arial" w:hAnsi="Arial" w:cs="Arial"/>
+          <w:sz w:val="24"/>
+          <w:szCs w:val="24"/>
+        </w:rPr>
+        <w:t xml:space="preserve"> where we need to question for a particular level of consistency. This control has been given to the developer.</w:t>
+      </w:r>
+    </w:p>
+    <w:p>
+      <w:pPr>
+        <w:jc w:val="both"/>
+        <w:rPr>
+          <w:rFonts w:ascii="Arial" w:hAnsi="Arial" w:cs="Arial"/>
+          <w:sz w:val="24"/>
+          <w:szCs w:val="24"/>
+        </w:rPr>
+      </w:pPr>
+    </w:p>
+    <w:p>
+      <w:pPr>
+        <w:jc w:val="both"/>
+        <w:rPr>
+          <w:rFonts w:ascii="Arial" w:hAnsi="Arial" w:cs="Arial"/>
+          <w:sz w:val="24"/>
+          <w:szCs w:val="24"/>
+        </w:rPr>
+      </w:pPr>
+      <w:r>
+        <w:rPr>
+          <w:rFonts w:ascii="Arial" w:hAnsi="Arial" w:cs="Arial"/>
+          <w:sz w:val="24"/>
+          <w:szCs w:val="24"/>
+        </w:rPr>
+        <w:t>The example to write the data.</w:t>
+      </w:r>
+    </w:p>
+    <w:p>
+      <w:pPr>
+        <w:jc w:val="both"/>
+        <w:rPr>
+          <w:rFonts w:ascii="Arial" w:hAnsi="Arial" w:cs="Arial"/>
+          <w:sz w:val="24"/>
+          <w:szCs w:val="24"/>
+        </w:rPr>
+      </w:pPr>
+      <w:r>
+        <w:rPr>
+          <w:rFonts w:ascii="Arial" w:hAnsi="Arial" w:cs="Arial"/>
+          <w:sz w:val="24"/>
+          <w:szCs w:val="24"/>
+        </w:rPr>
+        <w:t>For example, RF = 2 the data is copied to 2 nodes.</w:t>
+      </w:r>
+    </w:p>
+    <w:p>
+      <w:pPr>
+        <w:jc w:val="both"/>
+        <w:rPr>
+          <w:rFonts w:ascii="Arial" w:hAnsi="Arial" w:cs="Arial"/>
+          <w:sz w:val="24"/>
+          <w:szCs w:val="24"/>
+        </w:rPr>
+      </w:pPr>
+    </w:p>
+    <w:p>
+      <w:pPr>
+        <w:jc w:val="both"/>
+        <w:rPr>
+          <w:rFonts w:ascii="Arial" w:hAnsi="Arial" w:cs="Arial"/>
+          <w:sz w:val="24"/>
+          <w:szCs w:val="24"/>
+        </w:rPr>
+      </w:pPr>
+      <w:r>
+        <w:rPr>
+          <w:rFonts w:ascii="Arial" w:hAnsi="Arial" w:cs="Arial"/>
+          <w:sz w:val="24"/>
+          <w:szCs w:val="24"/>
+        </w:rPr>
+        <w:t>How to make sure that the data has been written totally to every node?</w:t>
+      </w:r>
+    </w:p>
+    <w:p>
+      <w:pPr>
+        <w:jc w:val="both"/>
+        <w:rPr>
+          <w:rFonts w:ascii="Arial" w:hAnsi="Arial" w:cs="Arial"/>
+          <w:sz w:val="24"/>
+          <w:szCs w:val="24"/>
+        </w:rPr>
+      </w:pPr>
+      <w:r>
+        <w:rPr>
+          <w:rFonts w:ascii="Arial" w:hAnsi="Arial" w:cs="Arial"/>
+          <w:sz w:val="24"/>
+          <w:szCs w:val="24"/>
+        </w:rPr>
+        <w:t>Yes, it is correct, we have to acknowledge that the work is completed that is provided exactly by CL.</w:t>
+      </w:r>
+    </w:p>
+    <w:p>
+      <w:pPr>
+        <w:jc w:val="both"/>
+        <w:rPr>
+          <w:rFonts w:ascii="Arial" w:hAnsi="Arial" w:cs="Arial"/>
+          <w:b/>
+          <w:sz w:val="24"/>
+          <w:szCs w:val="24"/>
+        </w:rPr>
+      </w:pPr>
+      <w:r>
+        <w:rPr>
+          <w:rFonts w:ascii="Arial" w:hAnsi="Arial" w:cs="Arial"/>
+          <w:b/>
+          <w:sz w:val="24"/>
+          <w:szCs w:val="24"/>
+        </w:rPr>
+        <w:t>CL = ONE</w:t>
+      </w:r>
+    </w:p>
+    <w:p>
+      <w:pPr>
+        <w:jc w:val="both"/>
+        <w:rPr>
+          <w:rFonts w:ascii="Arial" w:hAnsi="Arial" w:cs="Arial"/>
+          <w:sz w:val="24"/>
+          <w:szCs w:val="24"/>
+        </w:rPr>
+      </w:pPr>
+      <w:r>
+        <w:rPr>
+          <w:rFonts w:ascii="Arial" w:hAnsi="Arial" w:cs="Arial"/>
+          <w:sz w:val="24"/>
+          <w:szCs w:val="24"/>
+        </w:rPr>
+        <w:t xml:space="preserve">Here, </w:t>
+      </w:r>
+      <w:r>
+        <w:rPr>
+          <w:rFonts w:ascii="Arial" w:hAnsi="Arial" w:cs="Arial"/>
+          <w:sz w:val="24"/>
+          <w:szCs w:val="24"/>
+        </w:rPr>
+        <w:t>o</w:t>
+      </w:r>
+      <w:r>
+        <w:rPr>
+          <w:rFonts w:ascii="Arial" w:hAnsi="Arial" w:cs="Arial"/>
+          <w:sz w:val="24"/>
+          <w:szCs w:val="24"/>
+        </w:rPr>
+        <w:t>ne node is required to acknowledge to read and write.</w:t>
       </w:r>
     </w:p>
     <w:p>
@@ -1626,7 +2041,7 @@
         <w:pStyle w:val="ListParagraph"/>
         <w:numPr>
           <w:ilvl w:val="0"/>
-          <w:numId w:val="5"/>
+          <w:numId w:val="23"/>
         </w:numPr>
         <w:jc w:val="both"/>
         <w:rPr>
@@ -1641,296 +2056,23 @@
           <w:sz w:val="24"/>
           <w:szCs w:val="24"/>
         </w:rPr>
-        <w:t>Sample 3</w:t>
-      </w:r>
-    </w:p>
-    <w:p>
-      <w:pPr>
-        <w:pStyle w:val="ListParagraph"/>
-        <w:jc w:val="both"/>
-        <w:rPr>
-          <w:rFonts w:ascii="Arial" w:hAnsi="Arial" w:cs="Arial"/>
-          <w:sz w:val="24"/>
-          <w:szCs w:val="24"/>
-        </w:rPr>
-      </w:pPr>
-    </w:p>
-    <w:p>
-      <w:pPr>
-        <w:jc w:val="both"/>
-        <w:rPr>
-          <w:rFonts w:ascii="Arial" w:hAnsi="Arial" w:cs="Arial"/>
-          <w:sz w:val="24"/>
-          <w:szCs w:val="24"/>
-        </w:rPr>
-      </w:pPr>
-    </w:p>
-    <w:p>
-      <w:pPr>
-        <w:jc w:val="both"/>
-        <w:rPr>
-          <w:rFonts w:ascii="Arial" w:hAnsi="Arial" w:cs="Arial"/>
-          <w:sz w:val="24"/>
-          <w:szCs w:val="24"/>
-        </w:rPr>
-      </w:pPr>
-    </w:p>
-    <w:p>
-      <w:pPr>
-        <w:jc w:val="both"/>
-        <w:rPr>
-          <w:rFonts w:ascii="Arial" w:hAnsi="Arial" w:cs="Arial"/>
-          <w:sz w:val="24"/>
-          <w:szCs w:val="24"/>
-        </w:rPr>
-      </w:pPr>
-    </w:p>
-    <w:p>
-      <w:pPr>
-        <w:jc w:val="both"/>
-        <w:rPr>
-          <w:rFonts w:ascii="Arial" w:hAnsi="Arial" w:cs="Arial"/>
-          <w:sz w:val="24"/>
-          <w:szCs w:val="24"/>
-        </w:rPr>
-      </w:pPr>
-      <w:proofErr w:type="gramStart"/>
-      <w:r>
-        <w:rPr>
-          <w:rFonts w:ascii="Arial" w:hAnsi="Arial" w:cs="Arial"/>
-          <w:sz w:val="24"/>
-          <w:szCs w:val="24"/>
-        </w:rPr>
-        <w:t>basics</w:t>
-      </w:r>
-      <w:proofErr w:type="gramEnd"/>
-      <w:r>
-        <w:rPr>
-          <w:rFonts w:ascii="Arial" w:hAnsi="Arial" w:cs="Arial"/>
-          <w:sz w:val="24"/>
-          <w:szCs w:val="24"/>
-        </w:rPr>
-        <w:t xml:space="preserve"> of how Cassandra works</w:t>
-      </w:r>
-    </w:p>
-    <w:p>
-      <w:pPr>
-        <w:jc w:val="both"/>
-        <w:rPr>
-          <w:rFonts w:ascii="Arial" w:hAnsi="Arial" w:cs="Arial"/>
-          <w:sz w:val="24"/>
-          <w:szCs w:val="24"/>
-        </w:rPr>
-      </w:pPr>
-      <w:r>
-        <w:rPr>
-          <w:rFonts w:ascii="Arial" w:hAnsi="Arial" w:cs="Arial"/>
-          <w:sz w:val="24"/>
-          <w:szCs w:val="24"/>
-        </w:rPr>
-        <w:t>Consistency levels and replication strategies</w:t>
-      </w:r>
-    </w:p>
-    <w:p>
-      <w:pPr>
-        <w:jc w:val="both"/>
-        <w:rPr>
-          <w:rFonts w:ascii="Arial" w:hAnsi="Arial" w:cs="Arial"/>
-          <w:sz w:val="24"/>
-          <w:szCs w:val="24"/>
-        </w:rPr>
-      </w:pPr>
-      <w:r>
-        <w:rPr>
-          <w:rFonts w:ascii="Arial" w:hAnsi="Arial" w:cs="Arial"/>
-          <w:sz w:val="24"/>
-          <w:szCs w:val="24"/>
-        </w:rPr>
-        <w:t>Cassandra Query Language</w:t>
-      </w:r>
-    </w:p>
-    <w:p>
-      <w:pPr>
-        <w:jc w:val="both"/>
-        <w:rPr>
-          <w:rFonts w:ascii="Arial" w:hAnsi="Arial" w:cs="Arial"/>
-          <w:sz w:val="24"/>
-          <w:szCs w:val="24"/>
-        </w:rPr>
-      </w:pPr>
-      <w:r>
-        <w:rPr>
-          <w:rFonts w:ascii="Arial" w:hAnsi="Arial" w:cs="Arial"/>
-          <w:sz w:val="24"/>
-          <w:szCs w:val="24"/>
-        </w:rPr>
-        <w:t>More recent additions</w:t>
-      </w:r>
-    </w:p>
-    <w:p>
-      <w:pPr>
-        <w:jc w:val="both"/>
-        <w:rPr>
-          <w:rFonts w:ascii="Arial" w:hAnsi="Arial" w:cs="Arial"/>
-          <w:sz w:val="24"/>
-          <w:szCs w:val="24"/>
-        </w:rPr>
-      </w:pPr>
-    </w:p>
-    <w:p>
-      <w:pPr>
-        <w:jc w:val="both"/>
-        <w:rPr>
-          <w:rFonts w:ascii="Arial" w:hAnsi="Arial" w:cs="Arial"/>
-          <w:sz w:val="24"/>
-          <w:szCs w:val="24"/>
-        </w:rPr>
-      </w:pPr>
-    </w:p>
-    <w:p>
-      <w:pPr>
-        <w:jc w:val="both"/>
-        <w:rPr>
-          <w:rFonts w:ascii="Arial" w:hAnsi="Arial" w:cs="Arial"/>
-          <w:sz w:val="24"/>
-          <w:szCs w:val="24"/>
-        </w:rPr>
-      </w:pPr>
-      <w:r>
-        <w:rPr>
-          <w:rFonts w:ascii="Arial" w:hAnsi="Arial" w:cs="Arial"/>
-          <w:sz w:val="24"/>
-          <w:szCs w:val="24"/>
-        </w:rPr>
-        <w:t>Tunable consistency</w:t>
-      </w:r>
-    </w:p>
-    <w:p>
-      <w:pPr>
-        <w:spacing w:line="276" w:lineRule="auto"/>
-        <w:ind w:left="360"/>
-        <w:jc w:val="both"/>
-        <w:rPr>
-          <w:rFonts w:ascii="Arial" w:hAnsi="Arial" w:cs="Arial"/>
-          <w:sz w:val="24"/>
-          <w:szCs w:val="24"/>
-        </w:rPr>
-      </w:pPr>
-    </w:p>
-    <w:p>
-      <w:pPr>
-        <w:spacing w:line="276" w:lineRule="auto"/>
-        <w:ind w:left="360"/>
-        <w:jc w:val="both"/>
-        <w:rPr>
-          <w:rFonts w:ascii="Arial" w:hAnsi="Arial" w:cs="Arial"/>
-          <w:sz w:val="24"/>
-          <w:szCs w:val="24"/>
-        </w:rPr>
-      </w:pPr>
-    </w:p>
-    <w:p>
-      <w:pPr>
-        <w:spacing w:line="276" w:lineRule="auto"/>
-        <w:ind w:left="360"/>
-        <w:jc w:val="both"/>
-        <w:rPr>
-          <w:rFonts w:ascii="Arial" w:hAnsi="Arial" w:cs="Arial"/>
-          <w:sz w:val="24"/>
-          <w:szCs w:val="24"/>
-        </w:rPr>
-      </w:pPr>
-    </w:p>
-    <w:p>
-      <w:pPr>
-        <w:spacing w:line="276" w:lineRule="auto"/>
-        <w:ind w:left="360"/>
-        <w:jc w:val="both"/>
-        <w:rPr>
-          <w:rFonts w:ascii="Arial" w:hAnsi="Arial" w:cs="Arial"/>
-          <w:sz w:val="24"/>
-          <w:szCs w:val="24"/>
-        </w:rPr>
-      </w:pPr>
-    </w:p>
-    <w:p>
-      <w:pPr>
-        <w:spacing w:line="276" w:lineRule="auto"/>
-        <w:ind w:left="360"/>
-        <w:jc w:val="both"/>
-        <w:rPr>
-          <w:rFonts w:ascii="Arial" w:hAnsi="Arial" w:cs="Arial"/>
-          <w:sz w:val="24"/>
-          <w:szCs w:val="24"/>
-        </w:rPr>
-      </w:pPr>
-    </w:p>
-    <w:p>
-      <w:pPr>
-        <w:spacing w:line="276" w:lineRule="auto"/>
-        <w:ind w:left="360"/>
-        <w:jc w:val="both"/>
-        <w:rPr>
-          <w:rFonts w:ascii="Arial" w:hAnsi="Arial" w:cs="Arial"/>
-          <w:sz w:val="24"/>
-          <w:szCs w:val="24"/>
-        </w:rPr>
-      </w:pPr>
-    </w:p>
-    <w:p>
-      <w:pPr>
-        <w:spacing w:line="276" w:lineRule="auto"/>
-        <w:ind w:left="360"/>
-        <w:jc w:val="both"/>
-        <w:rPr>
-          <w:rFonts w:ascii="Arial" w:hAnsi="Arial" w:cs="Arial"/>
-          <w:sz w:val="24"/>
-          <w:szCs w:val="24"/>
-        </w:rPr>
-      </w:pPr>
-    </w:p>
-    <w:p>
-      <w:pPr>
-        <w:spacing w:line="276" w:lineRule="auto"/>
-        <w:ind w:left="360"/>
-        <w:jc w:val="both"/>
-        <w:rPr>
-          <w:rFonts w:ascii="Arial" w:hAnsi="Arial" w:cs="Arial"/>
-          <w:sz w:val="24"/>
-          <w:szCs w:val="24"/>
-        </w:rPr>
-      </w:pPr>
-    </w:p>
-    <w:p>
-      <w:pPr>
-        <w:spacing w:line="276" w:lineRule="auto"/>
-        <w:ind w:left="360"/>
-        <w:jc w:val="both"/>
-        <w:rPr>
-          <w:rFonts w:ascii="Arial" w:hAnsi="Arial" w:cs="Arial"/>
-          <w:sz w:val="24"/>
-          <w:szCs w:val="24"/>
-        </w:rPr>
-      </w:pPr>
-    </w:p>
-    <w:p>
-      <w:pPr>
-        <w:spacing w:line="276" w:lineRule="auto"/>
-        <w:ind w:left="360"/>
-        <w:jc w:val="both"/>
-        <w:rPr>
-          <w:rFonts w:ascii="Arial" w:hAnsi="Arial" w:cs="Arial"/>
-          <w:sz w:val="24"/>
-          <w:szCs w:val="24"/>
-        </w:rPr>
-      </w:pPr>
-      <w:r>
-        <w:rPr>
-          <w:rFonts w:ascii="Arial" w:hAnsi="Arial" w:cs="Arial"/>
-          <w:sz w:val="24"/>
-          <w:szCs w:val="24"/>
-        </w:rPr>
-        <w:t>Sample</w:t>
+        <w:t xml:space="preserve">If acknowledgement from any of the node is received, </w:t>
+      </w:r>
+      <w:r>
+        <w:rPr>
+          <w:rFonts w:ascii="Arial" w:hAnsi="Arial" w:cs="Arial"/>
+          <w:sz w:val="24"/>
+          <w:szCs w:val="24"/>
+        </w:rPr>
+        <w:t xml:space="preserve">that is marked as done, even though the </w:t>
+      </w:r>
+      <w:r>
+        <w:rPr>
+          <w:rFonts w:ascii="Arial" w:hAnsi="Arial" w:cs="Arial"/>
+          <w:sz w:val="24"/>
+          <w:szCs w:val="24"/>
+        </w:rPr>
+        <w:t>data is being written simultaneously with the other two nodes. It is only one node’s acknowledgement that is included in a response.</w:t>
       </w:r>
     </w:p>
     <w:p>
@@ -1938,187 +2080,661 @@
         <w:pStyle w:val="ListParagraph"/>
         <w:numPr>
           <w:ilvl w:val="0"/>
-          <w:numId w:val="5"/>
+          <w:numId w:val="22"/>
         </w:numPr>
-        <w:spacing w:line="276" w:lineRule="auto"/>
-        <w:jc w:val="both"/>
-        <w:rPr>
-          <w:rFonts w:ascii="Arial" w:hAnsi="Arial" w:cs="Arial"/>
-          <w:sz w:val="24"/>
-          <w:szCs w:val="24"/>
-        </w:rPr>
-      </w:pPr>
+        <w:jc w:val="both"/>
+        <w:rPr>
+          <w:rFonts w:ascii="Arial" w:hAnsi="Arial" w:cs="Arial"/>
+          <w:sz w:val="24"/>
+          <w:szCs w:val="24"/>
+        </w:rPr>
+      </w:pPr>
+      <w:r>
+        <w:rPr>
+          <w:rFonts w:ascii="Arial" w:hAnsi="Arial" w:cs="Arial"/>
+          <w:sz w:val="24"/>
+          <w:szCs w:val="24"/>
+        </w:rPr>
+        <w:t>This is quick consistence level.</w:t>
+      </w:r>
+    </w:p>
+    <w:p>
+      <w:pPr>
+        <w:pStyle w:val="ListParagraph"/>
+        <w:jc w:val="both"/>
+        <w:rPr>
+          <w:rFonts w:ascii="Arial" w:hAnsi="Arial" w:cs="Arial"/>
+          <w:sz w:val="24"/>
+          <w:szCs w:val="24"/>
+        </w:rPr>
+      </w:pPr>
+    </w:p>
+    <w:p>
+      <w:pPr>
+        <w:pStyle w:val="ListParagraph"/>
+        <w:jc w:val="both"/>
+        <w:rPr>
+          <w:rFonts w:ascii="Arial" w:hAnsi="Arial" w:cs="Arial"/>
+          <w:sz w:val="24"/>
+          <w:szCs w:val="24"/>
+        </w:rPr>
+      </w:pPr>
+    </w:p>
+    <w:p>
+      <w:pPr>
+        <w:jc w:val="both"/>
+        <w:rPr>
+          <w:rFonts w:ascii="Arial" w:hAnsi="Arial" w:cs="Arial"/>
+          <w:sz w:val="24"/>
+          <w:szCs w:val="24"/>
+        </w:rPr>
+      </w:pPr>
+      <w:r>
+        <w:rPr>
+          <w:noProof/>
+        </w:rPr>
+        <w:drawing>
+          <wp:inline distT="0" distB="0" distL="0" distR="0" wp14:anchorId="2BECAAE7" wp14:editId="3165339E">
+            <wp:extent cx="3228975" cy="2390775"/>
+            <wp:effectExtent l="0" t="0" r="9525" b="9525"/>
+            <wp:docPr id="3" name="Picture 3" descr="C:\Users\S538408\Downloads\cas1.png"/>
+            <wp:cNvGraphicFramePr>
+              <a:graphicFrameLocks xmlns:a="http://schemas.openxmlformats.org/drawingml/2006/main" noChangeAspect="1"/>
+            </wp:cNvGraphicFramePr>
+            <a:graphic xmlns:a="http://schemas.openxmlformats.org/drawingml/2006/main">
+              <a:graphicData uri="http://schemas.openxmlformats.org/drawingml/2006/picture">
+                <pic:pic xmlns:pic="http://schemas.openxmlformats.org/drawingml/2006/picture">
+                  <pic:nvPicPr>
+                    <pic:cNvPr id="0" name="Picture 2" descr="C:\Users\S538408\Downloads\cas1.png"/>
+                    <pic:cNvPicPr>
+                      <a:picLocks noChangeAspect="1" noChangeArrowheads="1"/>
+                    </pic:cNvPicPr>
+                  </pic:nvPicPr>
+                  <pic:blipFill>
+                    <a:blip r:embed="rId10">
+                      <a:extLst>
+                        <a:ext uri="{28A0092B-C50C-407E-A947-70E740481C1C}">
+                          <a14:useLocalDpi xmlns:a14="http://schemas.microsoft.com/office/drawing/2010/main" val="0"/>
+                        </a:ext>
+                      </a:extLst>
+                    </a:blip>
+                    <a:srcRect/>
+                    <a:stretch>
+                      <a:fillRect/>
+                    </a:stretch>
+                  </pic:blipFill>
+                  <pic:spPr bwMode="auto">
+                    <a:xfrm>
+                      <a:off x="0" y="0"/>
+                      <a:ext cx="3228975" cy="2390775"/>
+                    </a:xfrm>
+                    <a:prstGeom prst="rect">
+                      <a:avLst/>
+                    </a:prstGeom>
+                    <a:noFill/>
+                    <a:ln>
+                      <a:noFill/>
+                    </a:ln>
+                  </pic:spPr>
+                </pic:pic>
+              </a:graphicData>
+            </a:graphic>
+          </wp:inline>
+        </w:drawing>
+      </w:r>
+    </w:p>
+    <w:p>
+      <w:pPr>
+        <w:jc w:val="both"/>
+        <w:rPr>
+          <w:rFonts w:ascii="Arial" w:hAnsi="Arial" w:cs="Arial"/>
+          <w:b/>
+          <w:sz w:val="24"/>
+          <w:szCs w:val="24"/>
+        </w:rPr>
+      </w:pPr>
+      <w:r>
+        <w:rPr>
+          <w:rFonts w:ascii="Arial" w:hAnsi="Arial" w:cs="Arial"/>
+          <w:b/>
+          <w:sz w:val="24"/>
+          <w:szCs w:val="24"/>
+        </w:rPr>
+        <w:t>CL = QUORU</w:t>
+      </w:r>
+      <w:r>
+        <w:rPr>
+          <w:rFonts w:ascii="Arial" w:hAnsi="Arial" w:cs="Arial"/>
+          <w:b/>
+          <w:sz w:val="24"/>
+          <w:szCs w:val="24"/>
+        </w:rPr>
+        <w:t>M</w:t>
+      </w:r>
     </w:p>
     <w:p>
       <w:pPr>
         <w:pStyle w:val="ListParagraph"/>
         <w:numPr>
           <w:ilvl w:val="0"/>
-          <w:numId w:val="5"/>
+          <w:numId w:val="22"/>
         </w:numPr>
-        <w:spacing w:line="276" w:lineRule="auto"/>
-        <w:jc w:val="both"/>
-        <w:rPr>
-          <w:rFonts w:ascii="Arial" w:hAnsi="Arial" w:cs="Arial"/>
-          <w:sz w:val="24"/>
-          <w:szCs w:val="24"/>
-        </w:rPr>
-      </w:pPr>
+        <w:jc w:val="both"/>
+        <w:rPr>
+          <w:rFonts w:ascii="Arial" w:hAnsi="Arial" w:cs="Arial"/>
+          <w:sz w:val="24"/>
+          <w:szCs w:val="24"/>
+        </w:rPr>
+      </w:pPr>
+      <w:r>
+        <w:rPr>
+          <w:rFonts w:ascii="Arial" w:hAnsi="Arial" w:cs="Arial"/>
+          <w:sz w:val="24"/>
+          <w:szCs w:val="24"/>
+        </w:rPr>
+        <w:t xml:space="preserve">We </w:t>
+      </w:r>
+      <w:r>
+        <w:rPr>
+          <w:rFonts w:ascii="Arial" w:hAnsi="Arial" w:cs="Arial"/>
+          <w:sz w:val="24"/>
+          <w:szCs w:val="24"/>
+        </w:rPr>
+        <w:t>need to acknowledge to</w:t>
+      </w:r>
+      <w:r>
+        <w:rPr>
+          <w:rFonts w:ascii="Arial" w:hAnsi="Arial" w:cs="Arial"/>
+          <w:sz w:val="24"/>
+          <w:szCs w:val="24"/>
+        </w:rPr>
+        <w:t xml:space="preserve"> write </w:t>
+      </w:r>
+      <w:r>
+        <w:rPr>
+          <w:rFonts w:ascii="Arial" w:hAnsi="Arial" w:cs="Arial"/>
+          <w:sz w:val="24"/>
+          <w:szCs w:val="24"/>
+        </w:rPr>
+        <w:t xml:space="preserve">at least </w:t>
+      </w:r>
+      <w:r>
+        <w:rPr>
+          <w:rFonts w:ascii="Arial" w:hAnsi="Arial" w:cs="Arial"/>
+          <w:sz w:val="24"/>
+          <w:szCs w:val="24"/>
+        </w:rPr>
+        <w:t>51% of the nodes.</w:t>
+      </w:r>
     </w:p>
     <w:p>
       <w:pPr>
         <w:pStyle w:val="ListParagraph"/>
         <w:numPr>
           <w:ilvl w:val="0"/>
-          <w:numId w:val="5"/>
+          <w:numId w:val="22"/>
         </w:numPr>
-        <w:spacing w:line="276" w:lineRule="auto"/>
-        <w:jc w:val="both"/>
-        <w:rPr>
-          <w:rFonts w:ascii="Arial" w:hAnsi="Arial" w:cs="Arial"/>
-          <w:sz w:val="24"/>
-          <w:szCs w:val="24"/>
-        </w:rPr>
-      </w:pPr>
+        <w:jc w:val="both"/>
+        <w:rPr>
+          <w:rFonts w:ascii="Arial" w:hAnsi="Arial" w:cs="Arial"/>
+          <w:sz w:val="24"/>
+          <w:szCs w:val="24"/>
+        </w:rPr>
+      </w:pPr>
+      <w:r>
+        <w:rPr>
+          <w:rFonts w:ascii="Arial" w:hAnsi="Arial" w:cs="Arial"/>
+          <w:sz w:val="24"/>
+          <w:szCs w:val="24"/>
+        </w:rPr>
+        <w:t xml:space="preserve">Considering </w:t>
+      </w:r>
+      <w:r>
+        <w:rPr>
+          <w:rFonts w:ascii="Arial" w:hAnsi="Arial" w:cs="Arial"/>
+          <w:sz w:val="24"/>
+          <w:szCs w:val="24"/>
+        </w:rPr>
+        <w:t>RF = 3 we need two</w:t>
+      </w:r>
+      <w:r>
+        <w:rPr>
+          <w:rFonts w:ascii="Arial" w:hAnsi="Arial" w:cs="Arial"/>
+          <w:sz w:val="24"/>
+          <w:szCs w:val="24"/>
+        </w:rPr>
+        <w:t xml:space="preserve"> nodes instead </w:t>
+      </w:r>
+      <w:r>
+        <w:rPr>
+          <w:rFonts w:ascii="Arial" w:hAnsi="Arial" w:cs="Arial"/>
+          <w:sz w:val="24"/>
+          <w:szCs w:val="24"/>
+        </w:rPr>
+        <w:t>of three</w:t>
+      </w:r>
+      <w:r>
+        <w:rPr>
+          <w:rFonts w:ascii="Arial" w:hAnsi="Arial" w:cs="Arial"/>
+          <w:sz w:val="24"/>
+          <w:szCs w:val="24"/>
+        </w:rPr>
+        <w:t xml:space="preserve"> to acknowledge the </w:t>
+      </w:r>
+      <w:r>
+        <w:rPr>
+          <w:rFonts w:ascii="Arial" w:hAnsi="Arial" w:cs="Arial"/>
+          <w:sz w:val="24"/>
+          <w:szCs w:val="24"/>
+        </w:rPr>
+        <w:t>write, the other third node we will be able to get the data simultaneously.</w:t>
+      </w:r>
     </w:p>
     <w:p>
       <w:pPr>
         <w:pStyle w:val="ListParagraph"/>
         <w:numPr>
           <w:ilvl w:val="0"/>
-          <w:numId w:val="5"/>
+          <w:numId w:val="22"/>
         </w:numPr>
-        <w:spacing w:line="276" w:lineRule="auto"/>
-        <w:jc w:val="both"/>
-        <w:rPr>
-          <w:rFonts w:ascii="Arial" w:hAnsi="Arial" w:cs="Arial"/>
-          <w:sz w:val="24"/>
-          <w:szCs w:val="24"/>
-        </w:rPr>
-      </w:pPr>
+        <w:jc w:val="both"/>
+        <w:rPr>
+          <w:rFonts w:ascii="Arial" w:hAnsi="Arial" w:cs="Arial"/>
+          <w:sz w:val="24"/>
+          <w:szCs w:val="24"/>
+        </w:rPr>
+      </w:pPr>
+      <w:r>
+        <w:rPr>
+          <w:rFonts w:ascii="Arial" w:hAnsi="Arial" w:cs="Arial"/>
+          <w:sz w:val="24"/>
+          <w:szCs w:val="24"/>
+        </w:rPr>
+        <w:t>QUORUM = (Replication Factor / 2)+1</w:t>
+      </w:r>
+    </w:p>
+    <w:p>
+      <w:pPr>
+        <w:pStyle w:val="ListParagraph"/>
+        <w:jc w:val="both"/>
+        <w:rPr>
+          <w:rFonts w:ascii="Arial" w:hAnsi="Arial" w:cs="Arial"/>
+          <w:sz w:val="24"/>
+          <w:szCs w:val="24"/>
+        </w:rPr>
+      </w:pPr>
+      <w:r>
+        <w:rPr>
+          <w:rFonts w:ascii="Arial" w:hAnsi="Arial" w:cs="Arial"/>
+          <w:noProof/>
+          <w:sz w:val="24"/>
+          <w:szCs w:val="24"/>
+        </w:rPr>
+        <w:lastRenderedPageBreak/>
+        <w:drawing>
+          <wp:inline distT="0" distB="0" distL="0" distR="0">
+            <wp:extent cx="3190875" cy="2667000"/>
+            <wp:effectExtent l="0" t="0" r="9525" b="0"/>
+            <wp:docPr id="7" name="Picture 7" descr="C:\Users\S538408\Downloads\cas2.png"/>
+            <wp:cNvGraphicFramePr>
+              <a:graphicFrameLocks xmlns:a="http://schemas.openxmlformats.org/drawingml/2006/main" noChangeAspect="1"/>
+            </wp:cNvGraphicFramePr>
+            <a:graphic xmlns:a="http://schemas.openxmlformats.org/drawingml/2006/main">
+              <a:graphicData uri="http://schemas.openxmlformats.org/drawingml/2006/picture">
+                <pic:pic xmlns:pic="http://schemas.openxmlformats.org/drawingml/2006/picture">
+                  <pic:nvPicPr>
+                    <pic:cNvPr id="0" name="Picture 3" descr="C:\Users\S538408\Downloads\cas2.png"/>
+                    <pic:cNvPicPr>
+                      <a:picLocks noChangeAspect="1" noChangeArrowheads="1"/>
+                    </pic:cNvPicPr>
+                  </pic:nvPicPr>
+                  <pic:blipFill>
+                    <a:blip r:embed="rId11">
+                      <a:extLst>
+                        <a:ext uri="{28A0092B-C50C-407E-A947-70E740481C1C}">
+                          <a14:useLocalDpi xmlns:a14="http://schemas.microsoft.com/office/drawing/2010/main" val="0"/>
+                        </a:ext>
+                      </a:extLst>
+                    </a:blip>
+                    <a:srcRect/>
+                    <a:stretch>
+                      <a:fillRect/>
+                    </a:stretch>
+                  </pic:blipFill>
+                  <pic:spPr bwMode="auto">
+                    <a:xfrm>
+                      <a:off x="0" y="0"/>
+                      <a:ext cx="3190875" cy="2667000"/>
+                    </a:xfrm>
+                    <a:prstGeom prst="rect">
+                      <a:avLst/>
+                    </a:prstGeom>
+                    <a:noFill/>
+                    <a:ln>
+                      <a:noFill/>
+                    </a:ln>
+                  </pic:spPr>
+                </pic:pic>
+              </a:graphicData>
+            </a:graphic>
+          </wp:inline>
+        </w:drawing>
+      </w:r>
+    </w:p>
+    <w:p>
+      <w:pPr>
+        <w:pStyle w:val="ListParagraph"/>
+        <w:jc w:val="both"/>
+        <w:rPr>
+          <w:rFonts w:ascii="Arial" w:hAnsi="Arial" w:cs="Arial"/>
+          <w:b/>
+          <w:sz w:val="24"/>
+          <w:szCs w:val="24"/>
+        </w:rPr>
+      </w:pPr>
+    </w:p>
+    <w:p>
+      <w:pPr>
+        <w:jc w:val="both"/>
+        <w:rPr>
+          <w:rFonts w:ascii="Arial" w:hAnsi="Arial" w:cs="Arial"/>
+          <w:b/>
+          <w:sz w:val="24"/>
+          <w:szCs w:val="24"/>
+        </w:rPr>
+      </w:pPr>
+      <w:r>
+        <w:rPr>
+          <w:rFonts w:ascii="Arial" w:hAnsi="Arial" w:cs="Arial"/>
+          <w:b/>
+          <w:sz w:val="24"/>
+          <w:szCs w:val="24"/>
+        </w:rPr>
+        <w:t>CL = ALL</w:t>
+      </w:r>
     </w:p>
     <w:p>
       <w:pPr>
         <w:pStyle w:val="ListParagraph"/>
         <w:numPr>
           <w:ilvl w:val="0"/>
-          <w:numId w:val="5"/>
+          <w:numId w:val="25"/>
         </w:numPr>
-        <w:spacing w:line="276" w:lineRule="auto"/>
-        <w:jc w:val="both"/>
-        <w:rPr>
-          <w:rFonts w:ascii="Arial" w:hAnsi="Arial" w:cs="Arial"/>
-          <w:sz w:val="24"/>
-          <w:szCs w:val="24"/>
-        </w:rPr>
-      </w:pPr>
-      <w:r>
-        <w:rPr>
-          <w:rFonts w:ascii="Arial" w:hAnsi="Arial" w:cs="Arial"/>
-          <w:sz w:val="24"/>
-          <w:szCs w:val="24"/>
-        </w:rPr>
-        <w:t xml:space="preserve">We shall start with the brief history of </w:t>
-      </w:r>
-    </w:p>
-    <w:p>
-      <w:pPr>
-        <w:spacing w:line="276" w:lineRule="auto"/>
-        <w:jc w:val="both"/>
-        <w:rPr>
-          <w:rFonts w:ascii="Arial" w:hAnsi="Arial" w:cs="Arial"/>
-          <w:sz w:val="24"/>
-          <w:szCs w:val="24"/>
-        </w:rPr>
-      </w:pPr>
+        <w:jc w:val="both"/>
+        <w:rPr>
+          <w:rFonts w:ascii="Arial" w:hAnsi="Arial" w:cs="Arial"/>
+          <w:sz w:val="24"/>
+          <w:szCs w:val="24"/>
+        </w:rPr>
+      </w:pPr>
+      <w:bookmarkStart w:id="0" w:name="_GoBack"/>
+      <w:bookmarkEnd w:id="0"/>
+      <w:r>
+        <w:rPr>
+          <w:rFonts w:ascii="Arial" w:hAnsi="Arial" w:cs="Arial"/>
+          <w:sz w:val="24"/>
+          <w:szCs w:val="24"/>
+        </w:rPr>
+        <w:t xml:space="preserve">It means all the nodes have </w:t>
+      </w:r>
+      <w:r>
+        <w:rPr>
+          <w:rFonts w:ascii="Arial" w:hAnsi="Arial" w:cs="Arial"/>
+          <w:sz w:val="24"/>
+          <w:szCs w:val="24"/>
+        </w:rPr>
+        <w:t xml:space="preserve">to be acknowledge </w:t>
+      </w:r>
+      <w:r>
+        <w:rPr>
+          <w:rFonts w:ascii="Arial" w:hAnsi="Arial" w:cs="Arial"/>
+          <w:sz w:val="24"/>
+          <w:szCs w:val="24"/>
+        </w:rPr>
+        <w:t>write.</w:t>
+      </w:r>
     </w:p>
     <w:p>
       <w:pPr>
         <w:pStyle w:val="ListParagraph"/>
         <w:numPr>
           <w:ilvl w:val="0"/>
-          <w:numId w:val="5"/>
+          <w:numId w:val="24"/>
         </w:numPr>
-        <w:spacing w:line="276" w:lineRule="auto"/>
-        <w:jc w:val="both"/>
-        <w:rPr>
-          <w:rFonts w:ascii="Arial" w:hAnsi="Arial" w:cs="Arial"/>
-          <w:sz w:val="24"/>
-          <w:szCs w:val="24"/>
-        </w:rPr>
-      </w:pPr>
-      <w:r>
-        <w:rPr>
-          <w:rFonts w:ascii="Arial" w:hAnsi="Arial" w:cs="Arial"/>
-          <w:sz w:val="24"/>
-          <w:szCs w:val="24"/>
-        </w:rPr>
-        <w:t>Sample 2</w:t>
-      </w:r>
-    </w:p>
-    <w:p>
-      <w:pPr>
-        <w:spacing w:line="276" w:lineRule="auto"/>
-        <w:jc w:val="both"/>
-        <w:rPr>
-          <w:rFonts w:ascii="Arial" w:hAnsi="Arial" w:cs="Arial"/>
-          <w:sz w:val="24"/>
-          <w:szCs w:val="24"/>
-        </w:rPr>
-      </w:pPr>
-    </w:p>
-    <w:p>
-      <w:pPr>
-        <w:spacing w:line="276" w:lineRule="auto"/>
-        <w:jc w:val="both"/>
-        <w:rPr>
-          <w:rFonts w:ascii="Arial" w:hAnsi="Arial" w:cs="Arial"/>
-          <w:sz w:val="24"/>
-          <w:szCs w:val="24"/>
-        </w:rPr>
-      </w:pPr>
-    </w:p>
-    <w:p>
-      <w:pPr>
-        <w:spacing w:line="276" w:lineRule="auto"/>
-        <w:jc w:val="both"/>
-        <w:rPr>
-          <w:rFonts w:ascii="Arial" w:hAnsi="Arial" w:cs="Arial"/>
-          <w:sz w:val="24"/>
-          <w:szCs w:val="24"/>
-        </w:rPr>
-      </w:pPr>
-    </w:p>
-    <w:p>
-      <w:pPr>
-        <w:spacing w:line="276" w:lineRule="auto"/>
-        <w:jc w:val="both"/>
-        <w:rPr>
-          <w:rFonts w:ascii="Arial" w:hAnsi="Arial" w:cs="Arial"/>
-          <w:sz w:val="24"/>
-          <w:szCs w:val="24"/>
-        </w:rPr>
-      </w:pPr>
-      <w:r>
-        <w:rPr>
-          <w:rFonts w:ascii="Arial" w:hAnsi="Arial" w:cs="Arial"/>
-          <w:sz w:val="24"/>
-          <w:szCs w:val="24"/>
-        </w:rPr>
-        <w:t>Basics</w:t>
-      </w:r>
-      <w:r>
-        <w:rPr>
-          <w:rFonts w:ascii="Arial" w:hAnsi="Arial" w:cs="Arial"/>
-          <w:sz w:val="24"/>
-          <w:szCs w:val="24"/>
-        </w:rPr>
-        <w:t xml:space="preserve"> of how Cassandra works</w:t>
-      </w:r>
-    </w:p>
-    <w:p>
-      <w:pPr>
-        <w:spacing w:line="276" w:lineRule="auto"/>
+        <w:jc w:val="both"/>
+        <w:rPr>
+          <w:rFonts w:ascii="Arial" w:hAnsi="Arial" w:cs="Arial"/>
+          <w:sz w:val="24"/>
+          <w:szCs w:val="24"/>
+        </w:rPr>
+      </w:pPr>
+      <w:r>
+        <w:rPr>
+          <w:rFonts w:ascii="Arial" w:hAnsi="Arial" w:cs="Arial"/>
+          <w:sz w:val="24"/>
+          <w:szCs w:val="24"/>
+        </w:rPr>
+        <w:t>This is not yet recomm</w:t>
+      </w:r>
+      <w:r>
+        <w:rPr>
+          <w:rFonts w:ascii="Arial" w:hAnsi="Arial" w:cs="Arial"/>
+          <w:sz w:val="24"/>
+          <w:szCs w:val="24"/>
+        </w:rPr>
+        <w:t>ended until and unless you need to create a case for it,</w:t>
+      </w:r>
+      <w:r>
+        <w:rPr>
+          <w:rFonts w:ascii="Arial" w:hAnsi="Arial" w:cs="Arial"/>
+          <w:sz w:val="24"/>
+          <w:szCs w:val="24"/>
+        </w:rPr>
+        <w:t xml:space="preserve"> as it is equal to off the tolerance of partition</w:t>
+      </w:r>
+      <w:r>
+        <w:rPr>
+          <w:rFonts w:ascii="Arial" w:hAnsi="Arial" w:cs="Arial"/>
+          <w:sz w:val="24"/>
+          <w:szCs w:val="24"/>
+        </w:rPr>
+        <w:t xml:space="preserve"> and available in a way to be consistent all the time.</w:t>
+      </w:r>
+    </w:p>
+    <w:p>
+      <w:pPr>
+        <w:pStyle w:val="ListParagraph"/>
+        <w:jc w:val="both"/>
+        <w:rPr>
+          <w:rFonts w:ascii="Arial" w:hAnsi="Arial" w:cs="Arial"/>
+          <w:sz w:val="24"/>
+          <w:szCs w:val="24"/>
+        </w:rPr>
+      </w:pPr>
+    </w:p>
+    <w:p>
+      <w:pPr>
+        <w:pStyle w:val="ListParagraph"/>
+        <w:jc w:val="both"/>
+        <w:rPr>
+          <w:rFonts w:ascii="Arial" w:hAnsi="Arial" w:cs="Arial"/>
+          <w:sz w:val="24"/>
+          <w:szCs w:val="24"/>
+        </w:rPr>
+      </w:pPr>
+      <w:r>
+        <w:rPr>
+          <w:rFonts w:ascii="Arial" w:hAnsi="Arial" w:cs="Arial"/>
+          <w:noProof/>
+          <w:sz w:val="24"/>
+          <w:szCs w:val="24"/>
+        </w:rPr>
+        <w:drawing>
+          <wp:inline distT="0" distB="0" distL="0" distR="0">
+            <wp:extent cx="3228975" cy="2562225"/>
+            <wp:effectExtent l="0" t="0" r="9525" b="9525"/>
+            <wp:docPr id="8" name="Picture 8" descr="C:\Users\S538408\Downloads\cas3.png"/>
+            <wp:cNvGraphicFramePr>
+              <a:graphicFrameLocks xmlns:a="http://schemas.openxmlformats.org/drawingml/2006/main" noChangeAspect="1"/>
+            </wp:cNvGraphicFramePr>
+            <a:graphic xmlns:a="http://schemas.openxmlformats.org/drawingml/2006/main">
+              <a:graphicData uri="http://schemas.openxmlformats.org/drawingml/2006/picture">
+                <pic:pic xmlns:pic="http://schemas.openxmlformats.org/drawingml/2006/picture">
+                  <pic:nvPicPr>
+                    <pic:cNvPr id="0" name="Picture 4" descr="C:\Users\S538408\Downloads\cas3.png"/>
+                    <pic:cNvPicPr>
+                      <a:picLocks noChangeAspect="1" noChangeArrowheads="1"/>
+                    </pic:cNvPicPr>
+                  </pic:nvPicPr>
+                  <pic:blipFill>
+                    <a:blip r:embed="rId12">
+                      <a:extLst>
+                        <a:ext uri="{28A0092B-C50C-407E-A947-70E740481C1C}">
+                          <a14:useLocalDpi xmlns:a14="http://schemas.microsoft.com/office/drawing/2010/main" val="0"/>
+                        </a:ext>
+                      </a:extLst>
+                    </a:blip>
+                    <a:srcRect/>
+                    <a:stretch>
+                      <a:fillRect/>
+                    </a:stretch>
+                  </pic:blipFill>
+                  <pic:spPr bwMode="auto">
+                    <a:xfrm>
+                      <a:off x="0" y="0"/>
+                      <a:ext cx="3228975" cy="2562225"/>
+                    </a:xfrm>
+                    <a:prstGeom prst="rect">
+                      <a:avLst/>
+                    </a:prstGeom>
+                    <a:noFill/>
+                    <a:ln>
+                      <a:noFill/>
+                    </a:ln>
+                  </pic:spPr>
+                </pic:pic>
+              </a:graphicData>
+            </a:graphic>
+          </wp:inline>
+        </w:drawing>
+      </w:r>
+    </w:p>
+    <w:p>
+      <w:pPr>
+        <w:pStyle w:val="ListParagraph"/>
+        <w:numPr>
+          <w:ilvl w:val="0"/>
+          <w:numId w:val="12"/>
+        </w:numPr>
+        <w:jc w:val="both"/>
+        <w:rPr>
+          <w:rFonts w:ascii="Arial" w:hAnsi="Arial" w:cs="Arial"/>
+          <w:sz w:val="24"/>
+          <w:szCs w:val="24"/>
+        </w:rPr>
+      </w:pPr>
+      <w:r>
+        <w:rPr>
+          <w:rFonts w:ascii="Arial" w:hAnsi="Arial" w:cs="Arial"/>
+          <w:sz w:val="24"/>
+          <w:szCs w:val="24"/>
+        </w:rPr>
+        <w:t xml:space="preserve">We can adjust the level of consistency according to </w:t>
+      </w:r>
+      <w:r>
+        <w:rPr>
+          <w:rFonts w:ascii="Arial" w:hAnsi="Arial" w:cs="Arial"/>
+          <w:sz w:val="24"/>
+          <w:szCs w:val="24"/>
+        </w:rPr>
+        <w:t>our</w:t>
+      </w:r>
+      <w:r>
+        <w:rPr>
+          <w:rFonts w:ascii="Arial" w:hAnsi="Arial" w:cs="Arial"/>
+          <w:sz w:val="24"/>
+          <w:szCs w:val="24"/>
+        </w:rPr>
+        <w:t xml:space="preserve"> needs.</w:t>
+      </w:r>
+      <w:r>
+        <w:rPr>
+          <w:rFonts w:ascii="Arial" w:hAnsi="Arial" w:cs="Arial"/>
+          <w:sz w:val="24"/>
+          <w:szCs w:val="24"/>
+        </w:rPr>
+        <w:t xml:space="preserve"> </w:t>
+      </w:r>
+    </w:p>
+    <w:p>
+      <w:pPr>
+        <w:pStyle w:val="ListParagraph"/>
+        <w:jc w:val="both"/>
+        <w:rPr>
+          <w:rFonts w:ascii="Arial" w:hAnsi="Arial" w:cs="Arial"/>
+          <w:sz w:val="24"/>
+          <w:szCs w:val="24"/>
+        </w:rPr>
+      </w:pPr>
+    </w:p>
+    <w:p>
+      <w:pPr>
+        <w:pStyle w:val="ListParagraph"/>
+        <w:jc w:val="both"/>
+        <w:rPr>
+          <w:rFonts w:ascii="Arial" w:hAnsi="Arial" w:cs="Arial"/>
+          <w:sz w:val="24"/>
+          <w:szCs w:val="24"/>
+        </w:rPr>
+      </w:pPr>
+    </w:p>
+    <w:p>
+      <w:pPr>
+        <w:pStyle w:val="ListParagraph"/>
+        <w:jc w:val="both"/>
+        <w:rPr>
+          <w:rFonts w:ascii="Arial" w:hAnsi="Arial" w:cs="Arial"/>
+          <w:sz w:val="24"/>
+          <w:szCs w:val="24"/>
+        </w:rPr>
+      </w:pPr>
+    </w:p>
+    <w:p>
+      <w:pPr>
+        <w:pStyle w:val="ListParagraph"/>
+        <w:jc w:val="both"/>
+        <w:rPr>
+          <w:rFonts w:ascii="Arial" w:hAnsi="Arial" w:cs="Arial"/>
+          <w:sz w:val="24"/>
+          <w:szCs w:val="24"/>
+        </w:rPr>
+      </w:pPr>
+    </w:p>
+    <w:p>
+      <w:pPr>
+        <w:pStyle w:val="ListParagraph"/>
+        <w:jc w:val="both"/>
+        <w:rPr>
+          <w:rFonts w:ascii="Arial" w:hAnsi="Arial" w:cs="Arial"/>
+          <w:sz w:val="24"/>
+          <w:szCs w:val="24"/>
+        </w:rPr>
+      </w:pPr>
+    </w:p>
+    <w:p>
+      <w:pPr>
+        <w:pStyle w:val="ListParagraph"/>
+        <w:jc w:val="both"/>
+        <w:rPr>
+          <w:rFonts w:ascii="Arial" w:hAnsi="Arial" w:cs="Arial"/>
+          <w:sz w:val="24"/>
+          <w:szCs w:val="24"/>
+        </w:rPr>
+      </w:pPr>
+    </w:p>
+    <w:p>
+      <w:pPr>
+        <w:pStyle w:val="ListParagraph"/>
         <w:jc w:val="both"/>
         <w:rPr>
           <w:rFonts w:ascii="Arial" w:hAnsi="Arial" w:cs="Arial"/>
@@ -2133,87 +2749,52 @@
           <w:szCs w:val="24"/>
         </w:rPr>
         <w:lastRenderedPageBreak/>
-        <w:t>Consistency levels and replication strategies</w:t>
-      </w:r>
-    </w:p>
-    <w:p>
-      <w:pPr>
-        <w:spacing w:line="276" w:lineRule="auto"/>
-        <w:jc w:val="both"/>
-        <w:rPr>
-          <w:rFonts w:ascii="Arial" w:hAnsi="Arial" w:cs="Arial"/>
-          <w:sz w:val="24"/>
-          <w:szCs w:val="24"/>
-        </w:rPr>
-      </w:pPr>
-      <w:r>
-        <w:rPr>
-          <w:rFonts w:ascii="Arial" w:hAnsi="Arial" w:cs="Arial"/>
-          <w:sz w:val="24"/>
-          <w:szCs w:val="24"/>
-        </w:rPr>
-        <w:t>Cassandra Query Language</w:t>
-      </w:r>
-    </w:p>
-    <w:p>
-      <w:pPr>
-        <w:spacing w:line="276" w:lineRule="auto"/>
-        <w:jc w:val="both"/>
-        <w:rPr>
-          <w:rFonts w:ascii="Arial" w:hAnsi="Arial" w:cs="Arial"/>
-          <w:sz w:val="24"/>
-          <w:szCs w:val="24"/>
-        </w:rPr>
-      </w:pPr>
-      <w:r>
-        <w:rPr>
-          <w:rFonts w:ascii="Arial" w:hAnsi="Arial" w:cs="Arial"/>
-          <w:sz w:val="24"/>
-          <w:szCs w:val="24"/>
-        </w:rPr>
-        <w:t>More recent additions</w:t>
-      </w:r>
-    </w:p>
-    <w:p>
-      <w:pPr>
-        <w:spacing w:line="276" w:lineRule="auto"/>
-        <w:jc w:val="both"/>
-        <w:rPr>
-          <w:rFonts w:ascii="Arial" w:hAnsi="Arial" w:cs="Arial"/>
-          <w:sz w:val="24"/>
-          <w:szCs w:val="24"/>
-        </w:rPr>
-      </w:pPr>
-    </w:p>
-    <w:p>
-      <w:pPr>
-        <w:spacing w:line="276" w:lineRule="auto"/>
-        <w:jc w:val="both"/>
-        <w:rPr>
-          <w:rFonts w:ascii="Arial" w:hAnsi="Arial" w:cs="Arial"/>
-          <w:sz w:val="24"/>
-          <w:szCs w:val="24"/>
-        </w:rPr>
-      </w:pPr>
-      <w:r>
-        <w:rPr>
-          <w:rFonts w:ascii="Arial" w:hAnsi="Arial" w:cs="Arial"/>
-          <w:sz w:val="24"/>
-          <w:szCs w:val="24"/>
-        </w:rPr>
-        <w:t xml:space="preserve">What is </w:t>
-      </w:r>
-      <w:r>
-        <w:rPr>
-          <w:rFonts w:ascii="Arial" w:hAnsi="Arial" w:cs="Arial"/>
-          <w:sz w:val="24"/>
-          <w:szCs w:val="24"/>
-        </w:rPr>
-        <w:t>Cassandra?</w:t>
-      </w:r>
-      <w:r>
-        <w:rPr>
-          <w:rFonts w:ascii="Arial" w:hAnsi="Arial" w:cs="Arial"/>
+        <w:t>Different options we have are:</w:t>
+      </w:r>
+    </w:p>
+    <w:p>
+      <w:pPr>
+        <w:pStyle w:val="ListParagraph"/>
+        <w:jc w:val="both"/>
+        <w:rPr>
+          <w:rFonts w:ascii="Arial" w:hAnsi="Arial" w:cs="Arial"/>
+          <w:sz w:val="24"/>
+          <w:szCs w:val="24"/>
+        </w:rPr>
+      </w:pPr>
+    </w:p>
+    <w:p>
+      <w:pPr>
+        <w:jc w:val="both"/>
+        <w:rPr>
+          <w:rFonts w:ascii="Arial" w:hAnsi="Arial" w:cs="Arial"/>
+          <w:b/>
+          <w:sz w:val="24"/>
+          <w:szCs w:val="24"/>
+        </w:rPr>
+      </w:pPr>
+      <w:r>
+        <w:rPr>
+          <w:rFonts w:ascii="Arial" w:hAnsi="Arial" w:cs="Arial"/>
+          <w:b/>
+          <w:sz w:val="24"/>
+          <w:szCs w:val="24"/>
+        </w:rPr>
+        <w:t>Strong Consistency</w:t>
+      </w:r>
+      <w:r>
+        <w:rPr>
+          <w:rFonts w:ascii="Arial" w:hAnsi="Arial" w:cs="Arial"/>
+          <w:b/>
+          <w:sz w:val="24"/>
+          <w:szCs w:val="24"/>
+        </w:rPr>
+        <w:t>:</w:t>
+      </w:r>
+      <w:r>
+        <w:rPr>
+          <w:rFonts w:ascii="Arial" w:hAnsi="Arial" w:cs="Arial"/>
+          <w:b/>
           <w:sz w:val="24"/>
           <w:szCs w:val="24"/>
         </w:rPr>
@@ -2222,147 +2803,621 @@
     </w:p>
     <w:p>
       <w:pPr>
-        <w:spacing w:line="276" w:lineRule="auto"/>
-        <w:jc w:val="both"/>
-        <w:rPr>
-          <w:rFonts w:ascii="Arial" w:hAnsi="Arial" w:cs="Arial"/>
-          <w:sz w:val="24"/>
-          <w:szCs w:val="24"/>
-        </w:rPr>
-      </w:pPr>
-      <w:r>
-        <w:rPr>
-          <w:rFonts w:ascii="Arial" w:hAnsi="Arial" w:cs="Arial"/>
-          <w:sz w:val="24"/>
-          <w:szCs w:val="24"/>
-        </w:rPr>
-        <w:t>A brief history of Cassandra</w:t>
-      </w:r>
-    </w:p>
-    <w:p>
-      <w:pPr>
-        <w:spacing w:line="276" w:lineRule="auto"/>
-        <w:jc w:val="both"/>
-        <w:rPr>
-          <w:rFonts w:ascii="Arial" w:hAnsi="Arial" w:cs="Arial"/>
-          <w:sz w:val="24"/>
-          <w:szCs w:val="24"/>
-        </w:rPr>
-      </w:pPr>
-      <w:r>
-        <w:rPr>
-          <w:rFonts w:ascii="Arial" w:hAnsi="Arial" w:cs="Arial"/>
-          <w:sz w:val="24"/>
-          <w:szCs w:val="24"/>
-        </w:rPr>
-        <w:t>Topology of a Cassandra cluster</w:t>
-      </w:r>
-    </w:p>
-    <w:p>
-      <w:pPr>
-        <w:spacing w:line="276" w:lineRule="auto"/>
-        <w:jc w:val="both"/>
-        <w:rPr>
-          <w:rFonts w:ascii="Arial" w:hAnsi="Arial" w:cs="Arial"/>
-          <w:sz w:val="24"/>
-          <w:szCs w:val="24"/>
-        </w:rPr>
-      </w:pPr>
-    </w:p>
-    <w:p>
-      <w:pPr>
-        <w:spacing w:line="276" w:lineRule="auto"/>
-        <w:jc w:val="both"/>
-        <w:rPr>
-          <w:rFonts w:ascii="Arial" w:hAnsi="Arial" w:cs="Arial"/>
-          <w:sz w:val="24"/>
-          <w:szCs w:val="24"/>
-        </w:rPr>
-      </w:pPr>
-      <w:r>
-        <w:rPr>
-          <w:rFonts w:ascii="Arial" w:hAnsi="Arial" w:cs="Arial"/>
-          <w:sz w:val="24"/>
-          <w:szCs w:val="24"/>
-        </w:rPr>
-        <w:t xml:space="preserve">Like most </w:t>
-      </w:r>
-      <w:proofErr w:type="spellStart"/>
-      <w:r>
-        <w:rPr>
-          <w:rFonts w:ascii="Arial" w:hAnsi="Arial" w:cs="Arial"/>
-          <w:sz w:val="24"/>
-          <w:szCs w:val="24"/>
-        </w:rPr>
-        <w:t>mordern</w:t>
-      </w:r>
-      <w:proofErr w:type="spellEnd"/>
-      <w:r>
-        <w:rPr>
-          <w:rFonts w:ascii="Arial" w:hAnsi="Arial" w:cs="Arial"/>
-          <w:sz w:val="24"/>
-          <w:szCs w:val="24"/>
-        </w:rPr>
-        <w:t xml:space="preserve"> distributed </w:t>
-      </w:r>
-      <w:proofErr w:type="spellStart"/>
-      <w:r>
-        <w:rPr>
-          <w:rFonts w:ascii="Arial" w:hAnsi="Arial" w:cs="Arial"/>
-          <w:sz w:val="24"/>
-          <w:szCs w:val="24"/>
-        </w:rPr>
-        <w:t>noSQL</w:t>
-      </w:r>
-      <w:proofErr w:type="spellEnd"/>
-      <w:r>
-        <w:rPr>
-          <w:rFonts w:ascii="Arial" w:hAnsi="Arial" w:cs="Arial"/>
-          <w:sz w:val="24"/>
-          <w:szCs w:val="24"/>
-        </w:rPr>
-        <w:t xml:space="preserve"> systems Cassandra was founded on the principal outline in 2 similar papers on the topic: Googles </w:t>
-      </w:r>
-      <w:proofErr w:type="spellStart"/>
-      <w:r>
-        <w:rPr>
-          <w:rFonts w:ascii="Arial" w:hAnsi="Arial" w:cs="Arial"/>
-          <w:sz w:val="24"/>
-          <w:szCs w:val="24"/>
-        </w:rPr>
-        <w:t>Bigtable</w:t>
-      </w:r>
-      <w:proofErr w:type="spellEnd"/>
-      <w:r>
-        <w:rPr>
-          <w:rFonts w:ascii="Arial" w:hAnsi="Arial" w:cs="Arial"/>
-          <w:sz w:val="24"/>
-          <w:szCs w:val="24"/>
-        </w:rPr>
-        <w:t xml:space="preserve"> and amazon Dynamo</w:t>
-      </w:r>
-    </w:p>
-    <w:p>
-      <w:pPr>
-        <w:spacing w:line="276" w:lineRule="auto"/>
-        <w:jc w:val="both"/>
-        <w:rPr>
-          <w:rFonts w:ascii="Arial" w:hAnsi="Arial" w:cs="Arial"/>
-          <w:sz w:val="24"/>
-          <w:szCs w:val="24"/>
-        </w:rPr>
-      </w:pPr>
-    </w:p>
-    <w:p>
-      <w:pPr>
-        <w:spacing w:line="276" w:lineRule="auto"/>
-        <w:jc w:val="both"/>
-        <w:rPr>
-          <w:rFonts w:ascii="Arial" w:hAnsi="Arial" w:cs="Arial"/>
-          <w:sz w:val="24"/>
-          <w:szCs w:val="24"/>
-        </w:rPr>
-      </w:pPr>
+        <w:ind w:left="720"/>
+        <w:jc w:val="both"/>
+        <w:rPr>
+          <w:rFonts w:ascii="Arial" w:hAnsi="Arial" w:cs="Arial"/>
+          <w:sz w:val="24"/>
+          <w:szCs w:val="24"/>
+        </w:rPr>
+      </w:pPr>
+      <w:r>
+        <w:rPr>
+          <w:rFonts w:ascii="Arial" w:hAnsi="Arial" w:cs="Arial"/>
+          <w:sz w:val="24"/>
+          <w:szCs w:val="24"/>
+        </w:rPr>
+        <w:t xml:space="preserve">The </w:t>
+      </w:r>
+      <w:r>
+        <w:rPr>
+          <w:rFonts w:ascii="Arial" w:hAnsi="Arial" w:cs="Arial"/>
+          <w:sz w:val="24"/>
+          <w:szCs w:val="24"/>
+        </w:rPr>
+        <w:t>data which we had just written</w:t>
+      </w:r>
+      <w:r>
+        <w:rPr>
+          <w:rFonts w:ascii="Arial" w:hAnsi="Arial" w:cs="Arial"/>
+          <w:sz w:val="24"/>
+          <w:szCs w:val="24"/>
+        </w:rPr>
+        <w:t xml:space="preserve">, should have to be available </w:t>
+      </w:r>
+      <w:r>
+        <w:rPr>
+          <w:rFonts w:ascii="Arial" w:hAnsi="Arial" w:cs="Arial"/>
+          <w:sz w:val="24"/>
+          <w:szCs w:val="24"/>
+        </w:rPr>
+        <w:t xml:space="preserve">when we read </w:t>
+      </w:r>
+      <w:r>
+        <w:rPr>
+          <w:rFonts w:ascii="Arial" w:hAnsi="Arial" w:cs="Arial"/>
+          <w:sz w:val="24"/>
+          <w:szCs w:val="24"/>
+        </w:rPr>
+        <w:t>it stating there is no exact data.</w:t>
+      </w:r>
+    </w:p>
+    <w:p>
+      <w:pPr>
+        <w:rPr>
+          <w:rFonts w:ascii="Arial" w:hAnsi="Arial" w:cs="Arial"/>
+          <w:sz w:val="24"/>
+          <w:szCs w:val="24"/>
+        </w:rPr>
+      </w:pPr>
+      <w:r>
+        <w:rPr>
+          <w:rFonts w:ascii="Arial" w:hAnsi="Arial" w:cs="Arial"/>
+          <w:sz w:val="24"/>
+          <w:szCs w:val="24"/>
+        </w:rPr>
+        <w:t xml:space="preserve">          But, how the data is achieved?</w:t>
+      </w:r>
+    </w:p>
+    <w:p>
+      <w:pPr>
+        <w:pStyle w:val="ListParagraph"/>
+        <w:numPr>
+          <w:ilvl w:val="0"/>
+          <w:numId w:val="12"/>
+        </w:numPr>
+        <w:rPr>
+          <w:rFonts w:ascii="Arial" w:hAnsi="Arial" w:cs="Arial"/>
+          <w:sz w:val="24"/>
+          <w:szCs w:val="24"/>
+        </w:rPr>
+      </w:pPr>
+      <w:r>
+        <w:rPr>
+          <w:rFonts w:ascii="Arial" w:hAnsi="Arial" w:cs="Arial"/>
+          <w:sz w:val="24"/>
+          <w:szCs w:val="24"/>
+        </w:rPr>
+        <w:t>WRITE CL = ALL</w:t>
+      </w:r>
+      <w:r>
+        <w:rPr>
+          <w:rFonts w:ascii="Arial" w:hAnsi="Arial" w:cs="Arial"/>
+          <w:sz w:val="24"/>
+          <w:szCs w:val="24"/>
+        </w:rPr>
+        <w:t xml:space="preserve">, </w:t>
+      </w:r>
+      <w:r>
+        <w:rPr>
+          <w:rFonts w:ascii="Arial" w:hAnsi="Arial" w:cs="Arial"/>
+          <w:sz w:val="24"/>
+          <w:szCs w:val="24"/>
+        </w:rPr>
+        <w:t xml:space="preserve">READ </w:t>
+      </w:r>
+      <w:r>
+        <w:rPr>
+          <w:rFonts w:ascii="Arial" w:hAnsi="Arial" w:cs="Arial"/>
+          <w:sz w:val="24"/>
+          <w:szCs w:val="24"/>
+        </w:rPr>
+        <w:t>CL = ONE</w:t>
+      </w:r>
+      <w:r>
+        <w:rPr>
+          <w:rFonts w:ascii="Arial" w:hAnsi="Arial" w:cs="Arial"/>
+          <w:sz w:val="24"/>
+          <w:szCs w:val="24"/>
+        </w:rPr>
+        <w:t xml:space="preserve">: </w:t>
+      </w:r>
+      <w:r>
+        <w:rPr>
+          <w:rFonts w:ascii="Arial" w:hAnsi="Arial" w:cs="Arial"/>
+          <w:sz w:val="24"/>
+          <w:szCs w:val="24"/>
+        </w:rPr>
+        <w:t xml:space="preserve">Each and everything is not recommended for </w:t>
+      </w:r>
+      <w:r>
+        <w:rPr>
+          <w:rFonts w:ascii="Arial" w:hAnsi="Arial" w:cs="Arial"/>
+          <w:sz w:val="24"/>
+          <w:szCs w:val="24"/>
+        </w:rPr>
+        <w:t>production of environment</w:t>
+      </w:r>
+      <w:r>
+        <w:rPr>
+          <w:rFonts w:ascii="Arial" w:hAnsi="Arial" w:cs="Arial"/>
+          <w:sz w:val="24"/>
+          <w:szCs w:val="24"/>
+        </w:rPr>
+        <w:t xml:space="preserve"> as it is to make </w:t>
+      </w:r>
+      <w:r>
+        <w:rPr>
+          <w:rFonts w:ascii="Arial" w:hAnsi="Arial" w:cs="Arial"/>
+          <w:sz w:val="24"/>
+          <w:szCs w:val="24"/>
+        </w:rPr>
+        <w:t xml:space="preserve">write </w:t>
+      </w:r>
+      <w:r>
+        <w:rPr>
+          <w:rFonts w:ascii="Arial" w:hAnsi="Arial" w:cs="Arial"/>
+          <w:sz w:val="24"/>
+          <w:szCs w:val="24"/>
+        </w:rPr>
+        <w:t>slowly</w:t>
+      </w:r>
+      <w:r>
+        <w:rPr>
+          <w:rFonts w:ascii="Arial" w:hAnsi="Arial" w:cs="Arial"/>
+          <w:sz w:val="24"/>
+          <w:szCs w:val="24"/>
+        </w:rPr>
+        <w:t>.</w:t>
+      </w:r>
+    </w:p>
+    <w:p>
+      <w:pPr>
+        <w:pStyle w:val="ListParagraph"/>
+        <w:numPr>
+          <w:ilvl w:val="0"/>
+          <w:numId w:val="12"/>
+        </w:numPr>
+        <w:rPr>
+          <w:rFonts w:ascii="Arial" w:hAnsi="Arial" w:cs="Arial"/>
+          <w:sz w:val="24"/>
+          <w:szCs w:val="24"/>
+        </w:rPr>
+      </w:pPr>
+      <w:r>
+        <w:rPr>
+          <w:rFonts w:ascii="Arial" w:hAnsi="Arial" w:cs="Arial"/>
+          <w:sz w:val="24"/>
+          <w:szCs w:val="24"/>
+        </w:rPr>
+        <w:t xml:space="preserve">WRITE </w:t>
+      </w:r>
+      <w:r>
+        <w:rPr>
+          <w:rFonts w:ascii="Arial" w:hAnsi="Arial" w:cs="Arial"/>
+          <w:sz w:val="24"/>
+          <w:szCs w:val="24"/>
+        </w:rPr>
+        <w:t>CL =</w:t>
+      </w:r>
+      <w:r>
+        <w:rPr>
+          <w:rFonts w:ascii="Arial" w:hAnsi="Arial" w:cs="Arial"/>
+          <w:sz w:val="24"/>
+          <w:szCs w:val="24"/>
+        </w:rPr>
+        <w:t xml:space="preserve"> QUORUM</w:t>
+      </w:r>
+      <w:r>
+        <w:rPr>
+          <w:rFonts w:ascii="Arial" w:hAnsi="Arial" w:cs="Arial"/>
+          <w:sz w:val="24"/>
+          <w:szCs w:val="24"/>
+        </w:rPr>
+        <w:t xml:space="preserve">, READ CL = </w:t>
+      </w:r>
+      <w:r>
+        <w:rPr>
+          <w:rFonts w:ascii="Arial" w:hAnsi="Arial" w:cs="Arial"/>
+          <w:sz w:val="24"/>
+          <w:szCs w:val="24"/>
+        </w:rPr>
+        <w:t xml:space="preserve">QUORUM: it will be given high to read and write </w:t>
+      </w:r>
+      <w:r>
+        <w:rPr>
+          <w:rFonts w:ascii="Arial" w:hAnsi="Arial" w:cs="Arial"/>
+          <w:sz w:val="24"/>
+          <w:szCs w:val="24"/>
+        </w:rPr>
+        <w:t xml:space="preserve">the accuracy without </w:t>
+      </w:r>
+      <w:r>
+        <w:rPr>
+          <w:rFonts w:ascii="Arial" w:hAnsi="Arial" w:cs="Arial"/>
+          <w:sz w:val="24"/>
+          <w:szCs w:val="24"/>
+        </w:rPr>
+        <w:t xml:space="preserve">the sacrifice of availability. </w:t>
+      </w:r>
+    </w:p>
+    <w:p>
+      <w:pPr>
+        <w:rPr>
+          <w:rFonts w:ascii="Arial" w:hAnsi="Arial" w:cs="Arial"/>
+          <w:b/>
+          <w:sz w:val="24"/>
+          <w:szCs w:val="24"/>
+        </w:rPr>
+      </w:pPr>
+      <w:r>
+        <w:rPr>
+          <w:rFonts w:ascii="Arial" w:hAnsi="Arial" w:cs="Arial"/>
+          <w:b/>
+          <w:sz w:val="24"/>
+          <w:szCs w:val="24"/>
+        </w:rPr>
+        <w:t xml:space="preserve">Eventual Consistency: </w:t>
+      </w:r>
+    </w:p>
+    <w:p>
+      <w:pPr>
+        <w:pStyle w:val="ListParagraph"/>
+        <w:numPr>
+          <w:ilvl w:val="0"/>
+          <w:numId w:val="12"/>
+        </w:numPr>
+        <w:rPr>
+          <w:rFonts w:ascii="Arial" w:hAnsi="Arial" w:cs="Arial"/>
+          <w:sz w:val="24"/>
+          <w:szCs w:val="24"/>
+        </w:rPr>
+      </w:pPr>
+      <w:r>
+        <w:rPr>
+          <w:rFonts w:ascii="Arial" w:hAnsi="Arial" w:cs="Arial"/>
+          <w:sz w:val="24"/>
+          <w:szCs w:val="24"/>
+        </w:rPr>
+        <w:t xml:space="preserve">In background, copying the data to other nodes is done. So, it will be available to all nodes and has low latency approach which is very beneficial for </w:t>
+      </w:r>
+      <w:r>
+        <w:rPr>
+          <w:rFonts w:ascii="Arial" w:hAnsi="Arial" w:cs="Arial"/>
+          <w:sz w:val="24"/>
+          <w:szCs w:val="24"/>
+        </w:rPr>
+        <w:t xml:space="preserve">analytical data, time-series data, </w:t>
+      </w:r>
+      <w:r>
+        <w:rPr>
+          <w:rFonts w:ascii="Arial" w:hAnsi="Arial" w:cs="Arial"/>
+          <w:sz w:val="24"/>
+          <w:szCs w:val="24"/>
+        </w:rPr>
+        <w:t>and log</w:t>
+      </w:r>
+      <w:r>
+        <w:rPr>
+          <w:rFonts w:ascii="Arial" w:hAnsi="Arial" w:cs="Arial"/>
+          <w:sz w:val="24"/>
+          <w:szCs w:val="24"/>
+        </w:rPr>
+        <w:t xml:space="preserve"> data.</w:t>
+      </w:r>
+    </w:p>
+    <w:p>
+      <w:pPr>
+        <w:pStyle w:val="ListParagraph"/>
+        <w:rPr>
+          <w:rFonts w:ascii="Arial" w:hAnsi="Arial" w:cs="Arial"/>
+          <w:sz w:val="24"/>
+          <w:szCs w:val="24"/>
+        </w:rPr>
+      </w:pPr>
+    </w:p>
+    <w:p>
+      <w:pPr>
+        <w:pStyle w:val="ListParagraph"/>
+        <w:rPr>
+          <w:rFonts w:ascii="Arial" w:hAnsi="Arial" w:cs="Arial"/>
+          <w:sz w:val="24"/>
+          <w:szCs w:val="24"/>
+        </w:rPr>
+      </w:pPr>
+      <w:r>
+        <w:rPr>
+          <w:rFonts w:ascii="Arial" w:hAnsi="Arial" w:cs="Arial"/>
+          <w:sz w:val="24"/>
+          <w:szCs w:val="24"/>
+        </w:rPr>
+        <w:t>We can maintain consistency across multiple data centers with</w:t>
+      </w:r>
+    </w:p>
+    <w:p>
+      <w:pPr>
+        <w:rPr>
+          <w:rFonts w:ascii="Arial" w:hAnsi="Arial" w:cs="Arial"/>
+          <w:b/>
+          <w:sz w:val="24"/>
+          <w:szCs w:val="24"/>
+        </w:rPr>
+      </w:pPr>
+      <w:r>
+        <w:rPr>
+          <w:rFonts w:ascii="Arial" w:hAnsi="Arial" w:cs="Arial"/>
+          <w:b/>
+          <w:sz w:val="24"/>
+          <w:szCs w:val="24"/>
+        </w:rPr>
+        <w:t>LOCAL QUORUM:</w:t>
+      </w:r>
+    </w:p>
+    <w:p>
+      <w:pPr>
+        <w:pStyle w:val="ListParagraph"/>
+        <w:numPr>
+          <w:ilvl w:val="0"/>
+          <w:numId w:val="12"/>
+        </w:numPr>
+        <w:rPr>
+          <w:rFonts w:ascii="Arial" w:hAnsi="Arial" w:cs="Arial"/>
+          <w:sz w:val="24"/>
+          <w:szCs w:val="24"/>
+        </w:rPr>
+      </w:pPr>
+      <w:r>
+        <w:rPr>
+          <w:rFonts w:ascii="Arial" w:hAnsi="Arial" w:cs="Arial"/>
+          <w:sz w:val="24"/>
+          <w:szCs w:val="24"/>
+        </w:rPr>
+        <w:t>Writes can be accepted by only local replicas, but other data centers can also write the data which provides speed along with consistency.</w:t>
+      </w:r>
+    </w:p>
+    <w:p>
+      <w:pPr>
+        <w:pStyle w:val="ListParagraph"/>
+        <w:numPr>
+          <w:ilvl w:val="0"/>
+          <w:numId w:val="12"/>
+        </w:numPr>
+        <w:rPr>
+          <w:rFonts w:ascii="Arial" w:hAnsi="Arial" w:cs="Arial"/>
+          <w:sz w:val="24"/>
+          <w:szCs w:val="24"/>
+        </w:rPr>
+      </w:pPr>
+      <w:r>
+        <w:rPr>
+          <w:rFonts w:ascii="Arial" w:hAnsi="Arial" w:cs="Arial"/>
+          <w:sz w:val="24"/>
+          <w:szCs w:val="24"/>
+        </w:rPr>
+        <w:t>All accessible consistency levels in Cassandra from weakest to strongest are:</w:t>
+      </w:r>
+    </w:p>
+    <w:p>
+      <w:pPr>
+        <w:pStyle w:val="ListParagraph"/>
+        <w:numPr>
+          <w:ilvl w:val="0"/>
+          <w:numId w:val="13"/>
+        </w:numPr>
+        <w:rPr>
+          <w:rFonts w:ascii="Arial" w:hAnsi="Arial" w:cs="Arial"/>
+          <w:sz w:val="24"/>
+          <w:szCs w:val="24"/>
+        </w:rPr>
+      </w:pPr>
+      <w:r>
+        <w:rPr>
+          <w:rFonts w:ascii="Arial" w:hAnsi="Arial" w:cs="Arial"/>
+          <w:sz w:val="24"/>
+          <w:szCs w:val="24"/>
+        </w:rPr>
+        <w:t>ANY</w:t>
+      </w:r>
+    </w:p>
+    <w:p>
+      <w:pPr>
+        <w:pStyle w:val="ListParagraph"/>
+        <w:numPr>
+          <w:ilvl w:val="0"/>
+          <w:numId w:val="13"/>
+        </w:numPr>
+        <w:rPr>
+          <w:rFonts w:ascii="Arial" w:hAnsi="Arial" w:cs="Arial"/>
+          <w:sz w:val="24"/>
+          <w:szCs w:val="24"/>
+        </w:rPr>
+      </w:pPr>
+      <w:r>
+        <w:rPr>
+          <w:rFonts w:ascii="Arial" w:hAnsi="Arial" w:cs="Arial"/>
+          <w:sz w:val="24"/>
+          <w:szCs w:val="24"/>
+        </w:rPr>
+        <w:t>ONE, TWO, THREE</w:t>
+      </w:r>
+    </w:p>
+    <w:p>
+      <w:pPr>
+        <w:pStyle w:val="ListParagraph"/>
+        <w:numPr>
+          <w:ilvl w:val="0"/>
+          <w:numId w:val="13"/>
+        </w:numPr>
+        <w:rPr>
+          <w:rFonts w:ascii="Arial" w:hAnsi="Arial" w:cs="Arial"/>
+          <w:sz w:val="24"/>
+          <w:szCs w:val="24"/>
+        </w:rPr>
+      </w:pPr>
+      <w:r>
+        <w:rPr>
+          <w:rFonts w:ascii="Arial" w:hAnsi="Arial" w:cs="Arial"/>
+          <w:sz w:val="24"/>
+          <w:szCs w:val="24"/>
+        </w:rPr>
+        <w:t>QUORUM</w:t>
+      </w:r>
+    </w:p>
+    <w:p>
+      <w:pPr>
+        <w:pStyle w:val="ListParagraph"/>
+        <w:numPr>
+          <w:ilvl w:val="0"/>
+          <w:numId w:val="13"/>
+        </w:numPr>
+        <w:rPr>
+          <w:rFonts w:ascii="Arial" w:hAnsi="Arial" w:cs="Arial"/>
+          <w:sz w:val="24"/>
+          <w:szCs w:val="24"/>
+        </w:rPr>
+      </w:pPr>
+      <w:r>
+        <w:rPr>
+          <w:rFonts w:ascii="Arial" w:hAnsi="Arial" w:cs="Arial"/>
+          <w:sz w:val="24"/>
+          <w:szCs w:val="24"/>
+        </w:rPr>
+        <w:t>LOCAL_ONE</w:t>
+      </w:r>
+    </w:p>
+    <w:p>
+      <w:pPr>
+        <w:pStyle w:val="ListParagraph"/>
+        <w:numPr>
+          <w:ilvl w:val="0"/>
+          <w:numId w:val="13"/>
+        </w:numPr>
+        <w:rPr>
+          <w:rFonts w:ascii="Arial" w:hAnsi="Arial" w:cs="Arial"/>
+          <w:sz w:val="24"/>
+          <w:szCs w:val="24"/>
+        </w:rPr>
+      </w:pPr>
+      <w:r>
+        <w:rPr>
+          <w:rFonts w:ascii="Arial" w:hAnsi="Arial" w:cs="Arial"/>
+          <w:sz w:val="24"/>
+          <w:szCs w:val="24"/>
+        </w:rPr>
+        <w:t>LOCAL_QUORUM</w:t>
+      </w:r>
+    </w:p>
+    <w:p>
+      <w:pPr>
+        <w:pStyle w:val="ListParagraph"/>
+        <w:numPr>
+          <w:ilvl w:val="0"/>
+          <w:numId w:val="13"/>
+        </w:numPr>
+        <w:rPr>
+          <w:rFonts w:ascii="Arial" w:hAnsi="Arial" w:cs="Arial"/>
+          <w:sz w:val="24"/>
+          <w:szCs w:val="24"/>
+        </w:rPr>
+      </w:pPr>
+      <w:r>
+        <w:rPr>
+          <w:rFonts w:ascii="Arial" w:hAnsi="Arial" w:cs="Arial"/>
+          <w:sz w:val="24"/>
+          <w:szCs w:val="24"/>
+        </w:rPr>
+        <w:t>EACH_QUORUM</w:t>
+      </w:r>
+    </w:p>
+    <w:p>
+      <w:pPr>
+        <w:pStyle w:val="ListParagraph"/>
+        <w:numPr>
+          <w:ilvl w:val="0"/>
+          <w:numId w:val="13"/>
+        </w:numPr>
+        <w:rPr>
+          <w:rFonts w:ascii="Arial" w:hAnsi="Arial" w:cs="Arial"/>
+          <w:sz w:val="24"/>
+          <w:szCs w:val="24"/>
+        </w:rPr>
+      </w:pPr>
+      <w:r>
+        <w:rPr>
+          <w:rFonts w:ascii="Arial" w:hAnsi="Arial" w:cs="Arial"/>
+          <w:sz w:val="24"/>
+          <w:szCs w:val="24"/>
+        </w:rPr>
+        <w:t>ALL(not available but for consistency)</w:t>
+      </w:r>
+    </w:p>
+    <w:p>
+      <w:pPr>
+        <w:pStyle w:val="ListParagraph"/>
+        <w:jc w:val="both"/>
+        <w:rPr>
+          <w:rFonts w:ascii="Arial" w:hAnsi="Arial" w:cs="Arial"/>
+          <w:sz w:val="24"/>
+          <w:szCs w:val="24"/>
+        </w:rPr>
+      </w:pPr>
+    </w:p>
+    <w:p>
+      <w:pPr>
+        <w:pStyle w:val="ListParagraph"/>
+        <w:jc w:val="both"/>
+        <w:rPr>
+          <w:rFonts w:ascii="Arial" w:hAnsi="Arial" w:cs="Arial"/>
+          <w:sz w:val="24"/>
+          <w:szCs w:val="24"/>
+        </w:rPr>
+      </w:pPr>
+      <w:r>
+        <w:rPr>
+          <w:rFonts w:ascii="Arial" w:hAnsi="Arial" w:cs="Arial"/>
+          <w:sz w:val="24"/>
+          <w:szCs w:val="24"/>
+        </w:rPr>
+        <w:t>The best CL that are being chosen are ONE, QUORUM, LOCAL_ONE where consistency plays a vital role. Consistency and replication are fixed together because it is all about the working update of all the replicas on time and consistency level regulates the number of replicas that are required to acknowledge the success of read and write operation.</w:t>
+      </w:r>
+    </w:p>
+    <w:p>
+      <w:pPr>
+        <w:jc w:val="both"/>
+        <w:rPr>
+          <w:rFonts w:ascii="Arial" w:hAnsi="Arial" w:cs="Arial"/>
+          <w:sz w:val="24"/>
+          <w:szCs w:val="24"/>
+        </w:rPr>
+      </w:pPr>
+    </w:p>
+    <w:p>
+      <w:pPr>
+        <w:jc w:val="both"/>
+        <w:rPr>
+          <w:rFonts w:ascii="Arial" w:hAnsi="Arial" w:cs="Arial"/>
+          <w:sz w:val="24"/>
+          <w:szCs w:val="24"/>
+        </w:rPr>
+      </w:pPr>
+    </w:p>
+    <w:p>
+      <w:pPr>
+        <w:jc w:val="both"/>
+        <w:rPr>
+          <w:rFonts w:ascii="Arial" w:hAnsi="Arial" w:cs="Arial"/>
+          <w:sz w:val="24"/>
+          <w:szCs w:val="24"/>
+        </w:rPr>
+      </w:pPr>
+      <w:r>
+        <w:rPr>
+          <w:rFonts w:ascii="Arial" w:hAnsi="Arial" w:cs="Arial"/>
+          <w:sz w:val="24"/>
+          <w:szCs w:val="24"/>
+        </w:rPr>
+        <w:t xml:space="preserve"> </w:t>
+      </w:r>
     </w:p>
     <w:sectPr>
       <w:pgSz w:w="12240" w:h="15840"/>
@@ -2463,6 +3518,119 @@
     </w:lvl>
   </w:abstractNum>
   <w:abstractNum w:abstractNumId="1" w15:restartNumberingAfterBreak="0">
+    <w:nsid w:val="05140062"/>
+    <w:multiLevelType w:val="hybridMultilevel"/>
+    <w:tmpl w:val="DB4A61E8"/>
+    <w:lvl w:ilvl="0" w:tplc="0F08E3E8">
+      <w:start w:val="1"/>
+      <w:numFmt w:val="bullet"/>
+      <w:lvlText w:val=""/>
+      <w:lvlJc w:val="left"/>
+      <w:pPr>
+        <w:ind w:left="720" w:hanging="360"/>
+      </w:pPr>
+      <w:rPr>
+        <w:rFonts w:ascii="Symbol" w:hAnsi="Symbol" w:hint="default"/>
+      </w:rPr>
+    </w:lvl>
+    <w:lvl w:ilvl="1" w:tplc="04090003">
+      <w:start w:val="1"/>
+      <w:numFmt w:val="bullet"/>
+      <w:lvlText w:val="o"/>
+      <w:lvlJc w:val="left"/>
+      <w:pPr>
+        <w:ind w:left="1440" w:hanging="360"/>
+      </w:pPr>
+      <w:rPr>
+        <w:rFonts w:ascii="Courier New" w:hAnsi="Courier New" w:cs="Courier New" w:hint="default"/>
+      </w:rPr>
+    </w:lvl>
+    <w:lvl w:ilvl="2" w:tplc="04090005" w:tentative="1">
+      <w:start w:val="1"/>
+      <w:numFmt w:val="bullet"/>
+      <w:lvlText w:val=""/>
+      <w:lvlJc w:val="left"/>
+      <w:pPr>
+        <w:ind w:left="2160" w:hanging="360"/>
+      </w:pPr>
+      <w:rPr>
+        <w:rFonts w:ascii="Wingdings" w:hAnsi="Wingdings" w:hint="default"/>
+      </w:rPr>
+    </w:lvl>
+    <w:lvl w:ilvl="3" w:tplc="04090001" w:tentative="1">
+      <w:start w:val="1"/>
+      <w:numFmt w:val="bullet"/>
+      <w:lvlText w:val=""/>
+      <w:lvlJc w:val="left"/>
+      <w:pPr>
+        <w:ind w:left="2880" w:hanging="360"/>
+      </w:pPr>
+      <w:rPr>
+        <w:rFonts w:ascii="Symbol" w:hAnsi="Symbol" w:hint="default"/>
+      </w:rPr>
+    </w:lvl>
+    <w:lvl w:ilvl="4" w:tplc="04090003" w:tentative="1">
+      <w:start w:val="1"/>
+      <w:numFmt w:val="bullet"/>
+      <w:lvlText w:val="o"/>
+      <w:lvlJc w:val="left"/>
+      <w:pPr>
+        <w:ind w:left="3600" w:hanging="360"/>
+      </w:pPr>
+      <w:rPr>
+        <w:rFonts w:ascii="Courier New" w:hAnsi="Courier New" w:cs="Courier New" w:hint="default"/>
+      </w:rPr>
+    </w:lvl>
+    <w:lvl w:ilvl="5" w:tplc="04090005" w:tentative="1">
+      <w:start w:val="1"/>
+      <w:numFmt w:val="bullet"/>
+      <w:lvlText w:val=""/>
+      <w:lvlJc w:val="left"/>
+      <w:pPr>
+        <w:ind w:left="4320" w:hanging="360"/>
+      </w:pPr>
+      <w:rPr>
+        <w:rFonts w:ascii="Wingdings" w:hAnsi="Wingdings" w:hint="default"/>
+      </w:rPr>
+    </w:lvl>
+    <w:lvl w:ilvl="6" w:tplc="04090001" w:tentative="1">
+      <w:start w:val="1"/>
+      <w:numFmt w:val="bullet"/>
+      <w:lvlText w:val=""/>
+      <w:lvlJc w:val="left"/>
+      <w:pPr>
+        <w:ind w:left="5040" w:hanging="360"/>
+      </w:pPr>
+      <w:rPr>
+        <w:rFonts w:ascii="Symbol" w:hAnsi="Symbol" w:hint="default"/>
+      </w:rPr>
+    </w:lvl>
+    <w:lvl w:ilvl="7" w:tplc="04090003" w:tentative="1">
+      <w:start w:val="1"/>
+      <w:numFmt w:val="bullet"/>
+      <w:lvlText w:val="o"/>
+      <w:lvlJc w:val="left"/>
+      <w:pPr>
+        <w:ind w:left="5760" w:hanging="360"/>
+      </w:pPr>
+      <w:rPr>
+        <w:rFonts w:ascii="Courier New" w:hAnsi="Courier New" w:cs="Courier New" w:hint="default"/>
+      </w:rPr>
+    </w:lvl>
+    <w:lvl w:ilvl="8" w:tplc="04090005" w:tentative="1">
+      <w:start w:val="1"/>
+      <w:numFmt w:val="bullet"/>
+      <w:lvlText w:val=""/>
+      <w:lvlJc w:val="left"/>
+      <w:pPr>
+        <w:ind w:left="6480" w:hanging="360"/>
+      </w:pPr>
+      <w:rPr>
+        <w:rFonts w:ascii="Wingdings" w:hAnsi="Wingdings" w:hint="default"/>
+      </w:rPr>
+    </w:lvl>
+  </w:abstractNum>
+  <w:abstractNum w:abstractNumId="2" w15:restartNumberingAfterBreak="0">
     <w:nsid w:val="0BC822BA"/>
     <w:multiLevelType w:val="hybridMultilevel"/>
     <w:tmpl w:val="9BD60392"/>
@@ -2551,7 +3719,7 @@
       </w:pPr>
     </w:lvl>
   </w:abstractNum>
-  <w:abstractNum w:abstractNumId="2" w15:restartNumberingAfterBreak="0">
+  <w:abstractNum w:abstractNumId="3" w15:restartNumberingAfterBreak="0">
     <w:nsid w:val="0F295993"/>
     <w:multiLevelType w:val="hybridMultilevel"/>
     <w:tmpl w:val="981AA942"/>
@@ -2640,7 +3808,459 @@
       </w:pPr>
     </w:lvl>
   </w:abstractNum>
-  <w:abstractNum w:abstractNumId="3" w15:restartNumberingAfterBreak="0">
+  <w:abstractNum w:abstractNumId="4" w15:restartNumberingAfterBreak="0">
+    <w:nsid w:val="0FA71EE9"/>
+    <w:multiLevelType w:val="hybridMultilevel"/>
+    <w:tmpl w:val="3322EA3E"/>
+    <w:lvl w:ilvl="0" w:tplc="04090003">
+      <w:start w:val="1"/>
+      <w:numFmt w:val="bullet"/>
+      <w:lvlText w:val="o"/>
+      <w:lvlJc w:val="left"/>
+      <w:pPr>
+        <w:ind w:left="1440" w:hanging="360"/>
+      </w:pPr>
+      <w:rPr>
+        <w:rFonts w:ascii="Courier New" w:hAnsi="Courier New" w:cs="Courier New" w:hint="default"/>
+      </w:rPr>
+    </w:lvl>
+    <w:lvl w:ilvl="1" w:tplc="04090003" w:tentative="1">
+      <w:start w:val="1"/>
+      <w:numFmt w:val="bullet"/>
+      <w:lvlText w:val="o"/>
+      <w:lvlJc w:val="left"/>
+      <w:pPr>
+        <w:ind w:left="2160" w:hanging="360"/>
+      </w:pPr>
+      <w:rPr>
+        <w:rFonts w:ascii="Courier New" w:hAnsi="Courier New" w:cs="Courier New" w:hint="default"/>
+      </w:rPr>
+    </w:lvl>
+    <w:lvl w:ilvl="2" w:tplc="04090005" w:tentative="1">
+      <w:start w:val="1"/>
+      <w:numFmt w:val="bullet"/>
+      <w:lvlText w:val=""/>
+      <w:lvlJc w:val="left"/>
+      <w:pPr>
+        <w:ind w:left="2880" w:hanging="360"/>
+      </w:pPr>
+      <w:rPr>
+        <w:rFonts w:ascii="Wingdings" w:hAnsi="Wingdings" w:hint="default"/>
+      </w:rPr>
+    </w:lvl>
+    <w:lvl w:ilvl="3" w:tplc="04090001" w:tentative="1">
+      <w:start w:val="1"/>
+      <w:numFmt w:val="bullet"/>
+      <w:lvlText w:val=""/>
+      <w:lvlJc w:val="left"/>
+      <w:pPr>
+        <w:ind w:left="3600" w:hanging="360"/>
+      </w:pPr>
+      <w:rPr>
+        <w:rFonts w:ascii="Symbol" w:hAnsi="Symbol" w:hint="default"/>
+      </w:rPr>
+    </w:lvl>
+    <w:lvl w:ilvl="4" w:tplc="04090003" w:tentative="1">
+      <w:start w:val="1"/>
+      <w:numFmt w:val="bullet"/>
+      <w:lvlText w:val="o"/>
+      <w:lvlJc w:val="left"/>
+      <w:pPr>
+        <w:ind w:left="4320" w:hanging="360"/>
+      </w:pPr>
+      <w:rPr>
+        <w:rFonts w:ascii="Courier New" w:hAnsi="Courier New" w:cs="Courier New" w:hint="default"/>
+      </w:rPr>
+    </w:lvl>
+    <w:lvl w:ilvl="5" w:tplc="04090005" w:tentative="1">
+      <w:start w:val="1"/>
+      <w:numFmt w:val="bullet"/>
+      <w:lvlText w:val=""/>
+      <w:lvlJc w:val="left"/>
+      <w:pPr>
+        <w:ind w:left="5040" w:hanging="360"/>
+      </w:pPr>
+      <w:rPr>
+        <w:rFonts w:ascii="Wingdings" w:hAnsi="Wingdings" w:hint="default"/>
+      </w:rPr>
+    </w:lvl>
+    <w:lvl w:ilvl="6" w:tplc="04090001" w:tentative="1">
+      <w:start w:val="1"/>
+      <w:numFmt w:val="bullet"/>
+      <w:lvlText w:val=""/>
+      <w:lvlJc w:val="left"/>
+      <w:pPr>
+        <w:ind w:left="5760" w:hanging="360"/>
+      </w:pPr>
+      <w:rPr>
+        <w:rFonts w:ascii="Symbol" w:hAnsi="Symbol" w:hint="default"/>
+      </w:rPr>
+    </w:lvl>
+    <w:lvl w:ilvl="7" w:tplc="04090003" w:tentative="1">
+      <w:start w:val="1"/>
+      <w:numFmt w:val="bullet"/>
+      <w:lvlText w:val="o"/>
+      <w:lvlJc w:val="left"/>
+      <w:pPr>
+        <w:ind w:left="6480" w:hanging="360"/>
+      </w:pPr>
+      <w:rPr>
+        <w:rFonts w:ascii="Courier New" w:hAnsi="Courier New" w:cs="Courier New" w:hint="default"/>
+      </w:rPr>
+    </w:lvl>
+    <w:lvl w:ilvl="8" w:tplc="04090005" w:tentative="1">
+      <w:start w:val="1"/>
+      <w:numFmt w:val="bullet"/>
+      <w:lvlText w:val=""/>
+      <w:lvlJc w:val="left"/>
+      <w:pPr>
+        <w:ind w:left="7200" w:hanging="360"/>
+      </w:pPr>
+      <w:rPr>
+        <w:rFonts w:ascii="Wingdings" w:hAnsi="Wingdings" w:hint="default"/>
+      </w:rPr>
+    </w:lvl>
+  </w:abstractNum>
+  <w:abstractNum w:abstractNumId="5" w15:restartNumberingAfterBreak="0">
+    <w:nsid w:val="1AEF6D9A"/>
+    <w:multiLevelType w:val="hybridMultilevel"/>
+    <w:tmpl w:val="D1BA77CE"/>
+    <w:lvl w:ilvl="0" w:tplc="0409000B">
+      <w:start w:val="1"/>
+      <w:numFmt w:val="bullet"/>
+      <w:lvlText w:val=""/>
+      <w:lvlJc w:val="left"/>
+      <w:pPr>
+        <w:ind w:left="720" w:hanging="360"/>
+      </w:pPr>
+      <w:rPr>
+        <w:rFonts w:ascii="Wingdings" w:hAnsi="Wingdings" w:hint="default"/>
+      </w:rPr>
+    </w:lvl>
+    <w:lvl w:ilvl="1" w:tplc="04090003" w:tentative="1">
+      <w:start w:val="1"/>
+      <w:numFmt w:val="bullet"/>
+      <w:lvlText w:val="o"/>
+      <w:lvlJc w:val="left"/>
+      <w:pPr>
+        <w:ind w:left="1440" w:hanging="360"/>
+      </w:pPr>
+      <w:rPr>
+        <w:rFonts w:ascii="Courier New" w:hAnsi="Courier New" w:cs="Courier New" w:hint="default"/>
+      </w:rPr>
+    </w:lvl>
+    <w:lvl w:ilvl="2" w:tplc="04090005" w:tentative="1">
+      <w:start w:val="1"/>
+      <w:numFmt w:val="bullet"/>
+      <w:lvlText w:val=""/>
+      <w:lvlJc w:val="left"/>
+      <w:pPr>
+        <w:ind w:left="2160" w:hanging="360"/>
+      </w:pPr>
+      <w:rPr>
+        <w:rFonts w:ascii="Wingdings" w:hAnsi="Wingdings" w:hint="default"/>
+      </w:rPr>
+    </w:lvl>
+    <w:lvl w:ilvl="3" w:tplc="04090001" w:tentative="1">
+      <w:start w:val="1"/>
+      <w:numFmt w:val="bullet"/>
+      <w:lvlText w:val=""/>
+      <w:lvlJc w:val="left"/>
+      <w:pPr>
+        <w:ind w:left="2880" w:hanging="360"/>
+      </w:pPr>
+      <w:rPr>
+        <w:rFonts w:ascii="Symbol" w:hAnsi="Symbol" w:hint="default"/>
+      </w:rPr>
+    </w:lvl>
+    <w:lvl w:ilvl="4" w:tplc="04090003" w:tentative="1">
+      <w:start w:val="1"/>
+      <w:numFmt w:val="bullet"/>
+      <w:lvlText w:val="o"/>
+      <w:lvlJc w:val="left"/>
+      <w:pPr>
+        <w:ind w:left="3600" w:hanging="360"/>
+      </w:pPr>
+      <w:rPr>
+        <w:rFonts w:ascii="Courier New" w:hAnsi="Courier New" w:cs="Courier New" w:hint="default"/>
+      </w:rPr>
+    </w:lvl>
+    <w:lvl w:ilvl="5" w:tplc="04090005" w:tentative="1">
+      <w:start w:val="1"/>
+      <w:numFmt w:val="bullet"/>
+      <w:lvlText w:val=""/>
+      <w:lvlJc w:val="left"/>
+      <w:pPr>
+        <w:ind w:left="4320" w:hanging="360"/>
+      </w:pPr>
+      <w:rPr>
+        <w:rFonts w:ascii="Wingdings" w:hAnsi="Wingdings" w:hint="default"/>
+      </w:rPr>
+    </w:lvl>
+    <w:lvl w:ilvl="6" w:tplc="04090001" w:tentative="1">
+      <w:start w:val="1"/>
+      <w:numFmt w:val="bullet"/>
+      <w:lvlText w:val=""/>
+      <w:lvlJc w:val="left"/>
+      <w:pPr>
+        <w:ind w:left="5040" w:hanging="360"/>
+      </w:pPr>
+      <w:rPr>
+        <w:rFonts w:ascii="Symbol" w:hAnsi="Symbol" w:hint="default"/>
+      </w:rPr>
+    </w:lvl>
+    <w:lvl w:ilvl="7" w:tplc="04090003" w:tentative="1">
+      <w:start w:val="1"/>
+      <w:numFmt w:val="bullet"/>
+      <w:lvlText w:val="o"/>
+      <w:lvlJc w:val="left"/>
+      <w:pPr>
+        <w:ind w:left="5760" w:hanging="360"/>
+      </w:pPr>
+      <w:rPr>
+        <w:rFonts w:ascii="Courier New" w:hAnsi="Courier New" w:cs="Courier New" w:hint="default"/>
+      </w:rPr>
+    </w:lvl>
+    <w:lvl w:ilvl="8" w:tplc="04090005" w:tentative="1">
+      <w:start w:val="1"/>
+      <w:numFmt w:val="bullet"/>
+      <w:lvlText w:val=""/>
+      <w:lvlJc w:val="left"/>
+      <w:pPr>
+        <w:ind w:left="6480" w:hanging="360"/>
+      </w:pPr>
+      <w:rPr>
+        <w:rFonts w:ascii="Wingdings" w:hAnsi="Wingdings" w:hint="default"/>
+      </w:rPr>
+    </w:lvl>
+  </w:abstractNum>
+  <w:abstractNum w:abstractNumId="6" w15:restartNumberingAfterBreak="0">
+    <w:nsid w:val="1B91408C"/>
+    <w:multiLevelType w:val="hybridMultilevel"/>
+    <w:tmpl w:val="D8F84FC2"/>
+    <w:lvl w:ilvl="0" w:tplc="0409000B">
+      <w:start w:val="1"/>
+      <w:numFmt w:val="bullet"/>
+      <w:lvlText w:val=""/>
+      <w:lvlJc w:val="left"/>
+      <w:pPr>
+        <w:ind w:left="720" w:hanging="360"/>
+      </w:pPr>
+      <w:rPr>
+        <w:rFonts w:ascii="Wingdings" w:hAnsi="Wingdings" w:hint="default"/>
+      </w:rPr>
+    </w:lvl>
+    <w:lvl w:ilvl="1" w:tplc="04090003" w:tentative="1">
+      <w:start w:val="1"/>
+      <w:numFmt w:val="bullet"/>
+      <w:lvlText w:val="o"/>
+      <w:lvlJc w:val="left"/>
+      <w:pPr>
+        <w:ind w:left="1440" w:hanging="360"/>
+      </w:pPr>
+      <w:rPr>
+        <w:rFonts w:ascii="Courier New" w:hAnsi="Courier New" w:cs="Courier New" w:hint="default"/>
+      </w:rPr>
+    </w:lvl>
+    <w:lvl w:ilvl="2" w:tplc="04090005" w:tentative="1">
+      <w:start w:val="1"/>
+      <w:numFmt w:val="bullet"/>
+      <w:lvlText w:val=""/>
+      <w:lvlJc w:val="left"/>
+      <w:pPr>
+        <w:ind w:left="2160" w:hanging="360"/>
+      </w:pPr>
+      <w:rPr>
+        <w:rFonts w:ascii="Wingdings" w:hAnsi="Wingdings" w:hint="default"/>
+      </w:rPr>
+    </w:lvl>
+    <w:lvl w:ilvl="3" w:tplc="04090001" w:tentative="1">
+      <w:start w:val="1"/>
+      <w:numFmt w:val="bullet"/>
+      <w:lvlText w:val=""/>
+      <w:lvlJc w:val="left"/>
+      <w:pPr>
+        <w:ind w:left="2880" w:hanging="360"/>
+      </w:pPr>
+      <w:rPr>
+        <w:rFonts w:ascii="Symbol" w:hAnsi="Symbol" w:hint="default"/>
+      </w:rPr>
+    </w:lvl>
+    <w:lvl w:ilvl="4" w:tplc="04090003" w:tentative="1">
+      <w:start w:val="1"/>
+      <w:numFmt w:val="bullet"/>
+      <w:lvlText w:val="o"/>
+      <w:lvlJc w:val="left"/>
+      <w:pPr>
+        <w:ind w:left="3600" w:hanging="360"/>
+      </w:pPr>
+      <w:rPr>
+        <w:rFonts w:ascii="Courier New" w:hAnsi="Courier New" w:cs="Courier New" w:hint="default"/>
+      </w:rPr>
+    </w:lvl>
+    <w:lvl w:ilvl="5" w:tplc="04090005" w:tentative="1">
+      <w:start w:val="1"/>
+      <w:numFmt w:val="bullet"/>
+      <w:lvlText w:val=""/>
+      <w:lvlJc w:val="left"/>
+      <w:pPr>
+        <w:ind w:left="4320" w:hanging="360"/>
+      </w:pPr>
+      <w:rPr>
+        <w:rFonts w:ascii="Wingdings" w:hAnsi="Wingdings" w:hint="default"/>
+      </w:rPr>
+    </w:lvl>
+    <w:lvl w:ilvl="6" w:tplc="04090001" w:tentative="1">
+      <w:start w:val="1"/>
+      <w:numFmt w:val="bullet"/>
+      <w:lvlText w:val=""/>
+      <w:lvlJc w:val="left"/>
+      <w:pPr>
+        <w:ind w:left="5040" w:hanging="360"/>
+      </w:pPr>
+      <w:rPr>
+        <w:rFonts w:ascii="Symbol" w:hAnsi="Symbol" w:hint="default"/>
+      </w:rPr>
+    </w:lvl>
+    <w:lvl w:ilvl="7" w:tplc="04090003" w:tentative="1">
+      <w:start w:val="1"/>
+      <w:numFmt w:val="bullet"/>
+      <w:lvlText w:val="o"/>
+      <w:lvlJc w:val="left"/>
+      <w:pPr>
+        <w:ind w:left="5760" w:hanging="360"/>
+      </w:pPr>
+      <w:rPr>
+        <w:rFonts w:ascii="Courier New" w:hAnsi="Courier New" w:cs="Courier New" w:hint="default"/>
+      </w:rPr>
+    </w:lvl>
+    <w:lvl w:ilvl="8" w:tplc="04090005" w:tentative="1">
+      <w:start w:val="1"/>
+      <w:numFmt w:val="bullet"/>
+      <w:lvlText w:val=""/>
+      <w:lvlJc w:val="left"/>
+      <w:pPr>
+        <w:ind w:left="6480" w:hanging="360"/>
+      </w:pPr>
+      <w:rPr>
+        <w:rFonts w:ascii="Wingdings" w:hAnsi="Wingdings" w:hint="default"/>
+      </w:rPr>
+    </w:lvl>
+  </w:abstractNum>
+  <w:abstractNum w:abstractNumId="7" w15:restartNumberingAfterBreak="0">
+    <w:nsid w:val="21777D7C"/>
+    <w:multiLevelType w:val="hybridMultilevel"/>
+    <w:tmpl w:val="EB20CD58"/>
+    <w:lvl w:ilvl="0" w:tplc="0F08E3E8">
+      <w:start w:val="1"/>
+      <w:numFmt w:val="bullet"/>
+      <w:lvlText w:val=""/>
+      <w:lvlJc w:val="left"/>
+      <w:pPr>
+        <w:ind w:left="720" w:hanging="360"/>
+      </w:pPr>
+      <w:rPr>
+        <w:rFonts w:ascii="Symbol" w:hAnsi="Symbol" w:hint="default"/>
+      </w:rPr>
+    </w:lvl>
+    <w:lvl w:ilvl="1" w:tplc="04090003" w:tentative="1">
+      <w:start w:val="1"/>
+      <w:numFmt w:val="bullet"/>
+      <w:lvlText w:val="o"/>
+      <w:lvlJc w:val="left"/>
+      <w:pPr>
+        <w:ind w:left="1440" w:hanging="360"/>
+      </w:pPr>
+      <w:rPr>
+        <w:rFonts w:ascii="Courier New" w:hAnsi="Courier New" w:cs="Courier New" w:hint="default"/>
+      </w:rPr>
+    </w:lvl>
+    <w:lvl w:ilvl="2" w:tplc="04090005" w:tentative="1">
+      <w:start w:val="1"/>
+      <w:numFmt w:val="bullet"/>
+      <w:lvlText w:val=""/>
+      <w:lvlJc w:val="left"/>
+      <w:pPr>
+        <w:ind w:left="2160" w:hanging="360"/>
+      </w:pPr>
+      <w:rPr>
+        <w:rFonts w:ascii="Wingdings" w:hAnsi="Wingdings" w:hint="default"/>
+      </w:rPr>
+    </w:lvl>
+    <w:lvl w:ilvl="3" w:tplc="04090001" w:tentative="1">
+      <w:start w:val="1"/>
+      <w:numFmt w:val="bullet"/>
+      <w:lvlText w:val=""/>
+      <w:lvlJc w:val="left"/>
+      <w:pPr>
+        <w:ind w:left="2880" w:hanging="360"/>
+      </w:pPr>
+      <w:rPr>
+        <w:rFonts w:ascii="Symbol" w:hAnsi="Symbol" w:hint="default"/>
+      </w:rPr>
+    </w:lvl>
+    <w:lvl w:ilvl="4" w:tplc="04090003" w:tentative="1">
+      <w:start w:val="1"/>
+      <w:numFmt w:val="bullet"/>
+      <w:lvlText w:val="o"/>
+      <w:lvlJc w:val="left"/>
+      <w:pPr>
+        <w:ind w:left="3600" w:hanging="360"/>
+      </w:pPr>
+      <w:rPr>
+        <w:rFonts w:ascii="Courier New" w:hAnsi="Courier New" w:cs="Courier New" w:hint="default"/>
+      </w:rPr>
+    </w:lvl>
+    <w:lvl w:ilvl="5" w:tplc="04090005" w:tentative="1">
+      <w:start w:val="1"/>
+      <w:numFmt w:val="bullet"/>
+      <w:lvlText w:val=""/>
+      <w:lvlJc w:val="left"/>
+      <w:pPr>
+        <w:ind w:left="4320" w:hanging="360"/>
+      </w:pPr>
+      <w:rPr>
+        <w:rFonts w:ascii="Wingdings" w:hAnsi="Wingdings" w:hint="default"/>
+      </w:rPr>
+    </w:lvl>
+    <w:lvl w:ilvl="6" w:tplc="04090001" w:tentative="1">
+      <w:start w:val="1"/>
+      <w:numFmt w:val="bullet"/>
+      <w:lvlText w:val=""/>
+      <w:lvlJc w:val="left"/>
+      <w:pPr>
+        <w:ind w:left="5040" w:hanging="360"/>
+      </w:pPr>
+      <w:rPr>
+        <w:rFonts w:ascii="Symbol" w:hAnsi="Symbol" w:hint="default"/>
+      </w:rPr>
+    </w:lvl>
+    <w:lvl w:ilvl="7" w:tplc="04090003" w:tentative="1">
+      <w:start w:val="1"/>
+      <w:numFmt w:val="bullet"/>
+      <w:lvlText w:val="o"/>
+      <w:lvlJc w:val="left"/>
+      <w:pPr>
+        <w:ind w:left="5760" w:hanging="360"/>
+      </w:pPr>
+      <w:rPr>
+        <w:rFonts w:ascii="Courier New" w:hAnsi="Courier New" w:cs="Courier New" w:hint="default"/>
+      </w:rPr>
+    </w:lvl>
+    <w:lvl w:ilvl="8" w:tplc="04090005" w:tentative="1">
+      <w:start w:val="1"/>
+      <w:numFmt w:val="bullet"/>
+      <w:lvlText w:val=""/>
+      <w:lvlJc w:val="left"/>
+      <w:pPr>
+        <w:ind w:left="6480" w:hanging="360"/>
+      </w:pPr>
+      <w:rPr>
+        <w:rFonts w:ascii="Wingdings" w:hAnsi="Wingdings" w:hint="default"/>
+      </w:rPr>
+    </w:lvl>
+  </w:abstractNum>
+  <w:abstractNum w:abstractNumId="8" w15:restartNumberingAfterBreak="0">
     <w:nsid w:val="3309232E"/>
     <w:multiLevelType w:val="hybridMultilevel"/>
     <w:tmpl w:val="B052AD90"/>
@@ -2753,7 +4373,459 @@
       </w:rPr>
     </w:lvl>
   </w:abstractNum>
-  <w:abstractNum w:abstractNumId="4" w15:restartNumberingAfterBreak="0">
+  <w:abstractNum w:abstractNumId="9" w15:restartNumberingAfterBreak="0">
+    <w:nsid w:val="38CF2558"/>
+    <w:multiLevelType w:val="hybridMultilevel"/>
+    <w:tmpl w:val="A064ADBA"/>
+    <w:lvl w:ilvl="0" w:tplc="0409000B">
+      <w:start w:val="1"/>
+      <w:numFmt w:val="bullet"/>
+      <w:lvlText w:val=""/>
+      <w:lvlJc w:val="left"/>
+      <w:pPr>
+        <w:ind w:left="720" w:hanging="360"/>
+      </w:pPr>
+      <w:rPr>
+        <w:rFonts w:ascii="Wingdings" w:hAnsi="Wingdings" w:hint="default"/>
+      </w:rPr>
+    </w:lvl>
+    <w:lvl w:ilvl="1" w:tplc="04090003" w:tentative="1">
+      <w:start w:val="1"/>
+      <w:numFmt w:val="bullet"/>
+      <w:lvlText w:val="o"/>
+      <w:lvlJc w:val="left"/>
+      <w:pPr>
+        <w:ind w:left="1440" w:hanging="360"/>
+      </w:pPr>
+      <w:rPr>
+        <w:rFonts w:ascii="Courier New" w:hAnsi="Courier New" w:cs="Courier New" w:hint="default"/>
+      </w:rPr>
+    </w:lvl>
+    <w:lvl w:ilvl="2" w:tplc="04090005" w:tentative="1">
+      <w:start w:val="1"/>
+      <w:numFmt w:val="bullet"/>
+      <w:lvlText w:val=""/>
+      <w:lvlJc w:val="left"/>
+      <w:pPr>
+        <w:ind w:left="2160" w:hanging="360"/>
+      </w:pPr>
+      <w:rPr>
+        <w:rFonts w:ascii="Wingdings" w:hAnsi="Wingdings" w:hint="default"/>
+      </w:rPr>
+    </w:lvl>
+    <w:lvl w:ilvl="3" w:tplc="04090001" w:tentative="1">
+      <w:start w:val="1"/>
+      <w:numFmt w:val="bullet"/>
+      <w:lvlText w:val=""/>
+      <w:lvlJc w:val="left"/>
+      <w:pPr>
+        <w:ind w:left="2880" w:hanging="360"/>
+      </w:pPr>
+      <w:rPr>
+        <w:rFonts w:ascii="Symbol" w:hAnsi="Symbol" w:hint="default"/>
+      </w:rPr>
+    </w:lvl>
+    <w:lvl w:ilvl="4" w:tplc="04090003" w:tentative="1">
+      <w:start w:val="1"/>
+      <w:numFmt w:val="bullet"/>
+      <w:lvlText w:val="o"/>
+      <w:lvlJc w:val="left"/>
+      <w:pPr>
+        <w:ind w:left="3600" w:hanging="360"/>
+      </w:pPr>
+      <w:rPr>
+        <w:rFonts w:ascii="Courier New" w:hAnsi="Courier New" w:cs="Courier New" w:hint="default"/>
+      </w:rPr>
+    </w:lvl>
+    <w:lvl w:ilvl="5" w:tplc="04090005" w:tentative="1">
+      <w:start w:val="1"/>
+      <w:numFmt w:val="bullet"/>
+      <w:lvlText w:val=""/>
+      <w:lvlJc w:val="left"/>
+      <w:pPr>
+        <w:ind w:left="4320" w:hanging="360"/>
+      </w:pPr>
+      <w:rPr>
+        <w:rFonts w:ascii="Wingdings" w:hAnsi="Wingdings" w:hint="default"/>
+      </w:rPr>
+    </w:lvl>
+    <w:lvl w:ilvl="6" w:tplc="04090001" w:tentative="1">
+      <w:start w:val="1"/>
+      <w:numFmt w:val="bullet"/>
+      <w:lvlText w:val=""/>
+      <w:lvlJc w:val="left"/>
+      <w:pPr>
+        <w:ind w:left="5040" w:hanging="360"/>
+      </w:pPr>
+      <w:rPr>
+        <w:rFonts w:ascii="Symbol" w:hAnsi="Symbol" w:hint="default"/>
+      </w:rPr>
+    </w:lvl>
+    <w:lvl w:ilvl="7" w:tplc="04090003" w:tentative="1">
+      <w:start w:val="1"/>
+      <w:numFmt w:val="bullet"/>
+      <w:lvlText w:val="o"/>
+      <w:lvlJc w:val="left"/>
+      <w:pPr>
+        <w:ind w:left="5760" w:hanging="360"/>
+      </w:pPr>
+      <w:rPr>
+        <w:rFonts w:ascii="Courier New" w:hAnsi="Courier New" w:cs="Courier New" w:hint="default"/>
+      </w:rPr>
+    </w:lvl>
+    <w:lvl w:ilvl="8" w:tplc="04090005" w:tentative="1">
+      <w:start w:val="1"/>
+      <w:numFmt w:val="bullet"/>
+      <w:lvlText w:val=""/>
+      <w:lvlJc w:val="left"/>
+      <w:pPr>
+        <w:ind w:left="6480" w:hanging="360"/>
+      </w:pPr>
+      <w:rPr>
+        <w:rFonts w:ascii="Wingdings" w:hAnsi="Wingdings" w:hint="default"/>
+      </w:rPr>
+    </w:lvl>
+  </w:abstractNum>
+  <w:abstractNum w:abstractNumId="10" w15:restartNumberingAfterBreak="0">
+    <w:nsid w:val="39D604EE"/>
+    <w:multiLevelType w:val="hybridMultilevel"/>
+    <w:tmpl w:val="F9BC545A"/>
+    <w:lvl w:ilvl="0" w:tplc="0409000B">
+      <w:start w:val="1"/>
+      <w:numFmt w:val="bullet"/>
+      <w:lvlText w:val=""/>
+      <w:lvlJc w:val="left"/>
+      <w:pPr>
+        <w:ind w:left="720" w:hanging="360"/>
+      </w:pPr>
+      <w:rPr>
+        <w:rFonts w:ascii="Wingdings" w:hAnsi="Wingdings" w:hint="default"/>
+      </w:rPr>
+    </w:lvl>
+    <w:lvl w:ilvl="1" w:tplc="04090003" w:tentative="1">
+      <w:start w:val="1"/>
+      <w:numFmt w:val="bullet"/>
+      <w:lvlText w:val="o"/>
+      <w:lvlJc w:val="left"/>
+      <w:pPr>
+        <w:ind w:left="1440" w:hanging="360"/>
+      </w:pPr>
+      <w:rPr>
+        <w:rFonts w:ascii="Courier New" w:hAnsi="Courier New" w:cs="Courier New" w:hint="default"/>
+      </w:rPr>
+    </w:lvl>
+    <w:lvl w:ilvl="2" w:tplc="04090005" w:tentative="1">
+      <w:start w:val="1"/>
+      <w:numFmt w:val="bullet"/>
+      <w:lvlText w:val=""/>
+      <w:lvlJc w:val="left"/>
+      <w:pPr>
+        <w:ind w:left="2160" w:hanging="360"/>
+      </w:pPr>
+      <w:rPr>
+        <w:rFonts w:ascii="Wingdings" w:hAnsi="Wingdings" w:hint="default"/>
+      </w:rPr>
+    </w:lvl>
+    <w:lvl w:ilvl="3" w:tplc="04090001" w:tentative="1">
+      <w:start w:val="1"/>
+      <w:numFmt w:val="bullet"/>
+      <w:lvlText w:val=""/>
+      <w:lvlJc w:val="left"/>
+      <w:pPr>
+        <w:ind w:left="2880" w:hanging="360"/>
+      </w:pPr>
+      <w:rPr>
+        <w:rFonts w:ascii="Symbol" w:hAnsi="Symbol" w:hint="default"/>
+      </w:rPr>
+    </w:lvl>
+    <w:lvl w:ilvl="4" w:tplc="04090003" w:tentative="1">
+      <w:start w:val="1"/>
+      <w:numFmt w:val="bullet"/>
+      <w:lvlText w:val="o"/>
+      <w:lvlJc w:val="left"/>
+      <w:pPr>
+        <w:ind w:left="3600" w:hanging="360"/>
+      </w:pPr>
+      <w:rPr>
+        <w:rFonts w:ascii="Courier New" w:hAnsi="Courier New" w:cs="Courier New" w:hint="default"/>
+      </w:rPr>
+    </w:lvl>
+    <w:lvl w:ilvl="5" w:tplc="04090005" w:tentative="1">
+      <w:start w:val="1"/>
+      <w:numFmt w:val="bullet"/>
+      <w:lvlText w:val=""/>
+      <w:lvlJc w:val="left"/>
+      <w:pPr>
+        <w:ind w:left="4320" w:hanging="360"/>
+      </w:pPr>
+      <w:rPr>
+        <w:rFonts w:ascii="Wingdings" w:hAnsi="Wingdings" w:hint="default"/>
+      </w:rPr>
+    </w:lvl>
+    <w:lvl w:ilvl="6" w:tplc="04090001" w:tentative="1">
+      <w:start w:val="1"/>
+      <w:numFmt w:val="bullet"/>
+      <w:lvlText w:val=""/>
+      <w:lvlJc w:val="left"/>
+      <w:pPr>
+        <w:ind w:left="5040" w:hanging="360"/>
+      </w:pPr>
+      <w:rPr>
+        <w:rFonts w:ascii="Symbol" w:hAnsi="Symbol" w:hint="default"/>
+      </w:rPr>
+    </w:lvl>
+    <w:lvl w:ilvl="7" w:tplc="04090003" w:tentative="1">
+      <w:start w:val="1"/>
+      <w:numFmt w:val="bullet"/>
+      <w:lvlText w:val="o"/>
+      <w:lvlJc w:val="left"/>
+      <w:pPr>
+        <w:ind w:left="5760" w:hanging="360"/>
+      </w:pPr>
+      <w:rPr>
+        <w:rFonts w:ascii="Courier New" w:hAnsi="Courier New" w:cs="Courier New" w:hint="default"/>
+      </w:rPr>
+    </w:lvl>
+    <w:lvl w:ilvl="8" w:tplc="04090005" w:tentative="1">
+      <w:start w:val="1"/>
+      <w:numFmt w:val="bullet"/>
+      <w:lvlText w:val=""/>
+      <w:lvlJc w:val="left"/>
+      <w:pPr>
+        <w:ind w:left="6480" w:hanging="360"/>
+      </w:pPr>
+      <w:rPr>
+        <w:rFonts w:ascii="Wingdings" w:hAnsi="Wingdings" w:hint="default"/>
+      </w:rPr>
+    </w:lvl>
+  </w:abstractNum>
+  <w:abstractNum w:abstractNumId="11" w15:restartNumberingAfterBreak="0">
+    <w:nsid w:val="3B4F02C2"/>
+    <w:multiLevelType w:val="hybridMultilevel"/>
+    <w:tmpl w:val="6FE068BA"/>
+    <w:lvl w:ilvl="0" w:tplc="0F08E3E8">
+      <w:start w:val="1"/>
+      <w:numFmt w:val="bullet"/>
+      <w:lvlText w:val=""/>
+      <w:lvlJc w:val="left"/>
+      <w:pPr>
+        <w:ind w:left="720" w:hanging="360"/>
+      </w:pPr>
+      <w:rPr>
+        <w:rFonts w:ascii="Symbol" w:hAnsi="Symbol" w:hint="default"/>
+      </w:rPr>
+    </w:lvl>
+    <w:lvl w:ilvl="1" w:tplc="04090003" w:tentative="1">
+      <w:start w:val="1"/>
+      <w:numFmt w:val="bullet"/>
+      <w:lvlText w:val="o"/>
+      <w:lvlJc w:val="left"/>
+      <w:pPr>
+        <w:ind w:left="1440" w:hanging="360"/>
+      </w:pPr>
+      <w:rPr>
+        <w:rFonts w:ascii="Courier New" w:hAnsi="Courier New" w:cs="Courier New" w:hint="default"/>
+      </w:rPr>
+    </w:lvl>
+    <w:lvl w:ilvl="2" w:tplc="04090005" w:tentative="1">
+      <w:start w:val="1"/>
+      <w:numFmt w:val="bullet"/>
+      <w:lvlText w:val=""/>
+      <w:lvlJc w:val="left"/>
+      <w:pPr>
+        <w:ind w:left="2160" w:hanging="360"/>
+      </w:pPr>
+      <w:rPr>
+        <w:rFonts w:ascii="Wingdings" w:hAnsi="Wingdings" w:hint="default"/>
+      </w:rPr>
+    </w:lvl>
+    <w:lvl w:ilvl="3" w:tplc="04090001" w:tentative="1">
+      <w:start w:val="1"/>
+      <w:numFmt w:val="bullet"/>
+      <w:lvlText w:val=""/>
+      <w:lvlJc w:val="left"/>
+      <w:pPr>
+        <w:ind w:left="2880" w:hanging="360"/>
+      </w:pPr>
+      <w:rPr>
+        <w:rFonts w:ascii="Symbol" w:hAnsi="Symbol" w:hint="default"/>
+      </w:rPr>
+    </w:lvl>
+    <w:lvl w:ilvl="4" w:tplc="04090003" w:tentative="1">
+      <w:start w:val="1"/>
+      <w:numFmt w:val="bullet"/>
+      <w:lvlText w:val="o"/>
+      <w:lvlJc w:val="left"/>
+      <w:pPr>
+        <w:ind w:left="3600" w:hanging="360"/>
+      </w:pPr>
+      <w:rPr>
+        <w:rFonts w:ascii="Courier New" w:hAnsi="Courier New" w:cs="Courier New" w:hint="default"/>
+      </w:rPr>
+    </w:lvl>
+    <w:lvl w:ilvl="5" w:tplc="04090005" w:tentative="1">
+      <w:start w:val="1"/>
+      <w:numFmt w:val="bullet"/>
+      <w:lvlText w:val=""/>
+      <w:lvlJc w:val="left"/>
+      <w:pPr>
+        <w:ind w:left="4320" w:hanging="360"/>
+      </w:pPr>
+      <w:rPr>
+        <w:rFonts w:ascii="Wingdings" w:hAnsi="Wingdings" w:hint="default"/>
+      </w:rPr>
+    </w:lvl>
+    <w:lvl w:ilvl="6" w:tplc="04090001" w:tentative="1">
+      <w:start w:val="1"/>
+      <w:numFmt w:val="bullet"/>
+      <w:lvlText w:val=""/>
+      <w:lvlJc w:val="left"/>
+      <w:pPr>
+        <w:ind w:left="5040" w:hanging="360"/>
+      </w:pPr>
+      <w:rPr>
+        <w:rFonts w:ascii="Symbol" w:hAnsi="Symbol" w:hint="default"/>
+      </w:rPr>
+    </w:lvl>
+    <w:lvl w:ilvl="7" w:tplc="04090003" w:tentative="1">
+      <w:start w:val="1"/>
+      <w:numFmt w:val="bullet"/>
+      <w:lvlText w:val="o"/>
+      <w:lvlJc w:val="left"/>
+      <w:pPr>
+        <w:ind w:left="5760" w:hanging="360"/>
+      </w:pPr>
+      <w:rPr>
+        <w:rFonts w:ascii="Courier New" w:hAnsi="Courier New" w:cs="Courier New" w:hint="default"/>
+      </w:rPr>
+    </w:lvl>
+    <w:lvl w:ilvl="8" w:tplc="04090005" w:tentative="1">
+      <w:start w:val="1"/>
+      <w:numFmt w:val="bullet"/>
+      <w:lvlText w:val=""/>
+      <w:lvlJc w:val="left"/>
+      <w:pPr>
+        <w:ind w:left="6480" w:hanging="360"/>
+      </w:pPr>
+      <w:rPr>
+        <w:rFonts w:ascii="Wingdings" w:hAnsi="Wingdings" w:hint="default"/>
+      </w:rPr>
+    </w:lvl>
+  </w:abstractNum>
+  <w:abstractNum w:abstractNumId="12" w15:restartNumberingAfterBreak="0">
+    <w:nsid w:val="3EC5447D"/>
+    <w:multiLevelType w:val="hybridMultilevel"/>
+    <w:tmpl w:val="48C4EE0A"/>
+    <w:lvl w:ilvl="0" w:tplc="0F08E3E8">
+      <w:start w:val="1"/>
+      <w:numFmt w:val="bullet"/>
+      <w:lvlText w:val=""/>
+      <w:lvlJc w:val="left"/>
+      <w:pPr>
+        <w:ind w:left="2160" w:hanging="360"/>
+      </w:pPr>
+      <w:rPr>
+        <w:rFonts w:ascii="Symbol" w:hAnsi="Symbol" w:hint="default"/>
+      </w:rPr>
+    </w:lvl>
+    <w:lvl w:ilvl="1" w:tplc="04090003" w:tentative="1">
+      <w:start w:val="1"/>
+      <w:numFmt w:val="bullet"/>
+      <w:lvlText w:val="o"/>
+      <w:lvlJc w:val="left"/>
+      <w:pPr>
+        <w:ind w:left="2880" w:hanging="360"/>
+      </w:pPr>
+      <w:rPr>
+        <w:rFonts w:ascii="Courier New" w:hAnsi="Courier New" w:cs="Courier New" w:hint="default"/>
+      </w:rPr>
+    </w:lvl>
+    <w:lvl w:ilvl="2" w:tplc="04090005" w:tentative="1">
+      <w:start w:val="1"/>
+      <w:numFmt w:val="bullet"/>
+      <w:lvlText w:val=""/>
+      <w:lvlJc w:val="left"/>
+      <w:pPr>
+        <w:ind w:left="3600" w:hanging="360"/>
+      </w:pPr>
+      <w:rPr>
+        <w:rFonts w:ascii="Wingdings" w:hAnsi="Wingdings" w:hint="default"/>
+      </w:rPr>
+    </w:lvl>
+    <w:lvl w:ilvl="3" w:tplc="04090001" w:tentative="1">
+      <w:start w:val="1"/>
+      <w:numFmt w:val="bullet"/>
+      <w:lvlText w:val=""/>
+      <w:lvlJc w:val="left"/>
+      <w:pPr>
+        <w:ind w:left="4320" w:hanging="360"/>
+      </w:pPr>
+      <w:rPr>
+        <w:rFonts w:ascii="Symbol" w:hAnsi="Symbol" w:hint="default"/>
+      </w:rPr>
+    </w:lvl>
+    <w:lvl w:ilvl="4" w:tplc="04090003" w:tentative="1">
+      <w:start w:val="1"/>
+      <w:numFmt w:val="bullet"/>
+      <w:lvlText w:val="o"/>
+      <w:lvlJc w:val="left"/>
+      <w:pPr>
+        <w:ind w:left="5040" w:hanging="360"/>
+      </w:pPr>
+      <w:rPr>
+        <w:rFonts w:ascii="Courier New" w:hAnsi="Courier New" w:cs="Courier New" w:hint="default"/>
+      </w:rPr>
+    </w:lvl>
+    <w:lvl w:ilvl="5" w:tplc="04090005" w:tentative="1">
+      <w:start w:val="1"/>
+      <w:numFmt w:val="bullet"/>
+      <w:lvlText w:val=""/>
+      <w:lvlJc w:val="left"/>
+      <w:pPr>
+        <w:ind w:left="5760" w:hanging="360"/>
+      </w:pPr>
+      <w:rPr>
+        <w:rFonts w:ascii="Wingdings" w:hAnsi="Wingdings" w:hint="default"/>
+      </w:rPr>
+    </w:lvl>
+    <w:lvl w:ilvl="6" w:tplc="04090001" w:tentative="1">
+      <w:start w:val="1"/>
+      <w:numFmt w:val="bullet"/>
+      <w:lvlText w:val=""/>
+      <w:lvlJc w:val="left"/>
+      <w:pPr>
+        <w:ind w:left="6480" w:hanging="360"/>
+      </w:pPr>
+      <w:rPr>
+        <w:rFonts w:ascii="Symbol" w:hAnsi="Symbol" w:hint="default"/>
+      </w:rPr>
+    </w:lvl>
+    <w:lvl w:ilvl="7" w:tplc="04090003" w:tentative="1">
+      <w:start w:val="1"/>
+      <w:numFmt w:val="bullet"/>
+      <w:lvlText w:val="o"/>
+      <w:lvlJc w:val="left"/>
+      <w:pPr>
+        <w:ind w:left="7200" w:hanging="360"/>
+      </w:pPr>
+      <w:rPr>
+        <w:rFonts w:ascii="Courier New" w:hAnsi="Courier New" w:cs="Courier New" w:hint="default"/>
+      </w:rPr>
+    </w:lvl>
+    <w:lvl w:ilvl="8" w:tplc="04090005" w:tentative="1">
+      <w:start w:val="1"/>
+      <w:numFmt w:val="bullet"/>
+      <w:lvlText w:val=""/>
+      <w:lvlJc w:val="left"/>
+      <w:pPr>
+        <w:ind w:left="7920" w:hanging="360"/>
+      </w:pPr>
+      <w:rPr>
+        <w:rFonts w:ascii="Wingdings" w:hAnsi="Wingdings" w:hint="default"/>
+      </w:rPr>
+    </w:lvl>
+  </w:abstractNum>
+  <w:abstractNum w:abstractNumId="13" w15:restartNumberingAfterBreak="0">
     <w:nsid w:val="4584106E"/>
     <w:multiLevelType w:val="hybridMultilevel"/>
     <w:tmpl w:val="F6CEEF0C"/>
@@ -2866,7 +4938,7 @@
       </w:rPr>
     </w:lvl>
   </w:abstractNum>
-  <w:abstractNum w:abstractNumId="5" w15:restartNumberingAfterBreak="0">
+  <w:abstractNum w:abstractNumId="14" w15:restartNumberingAfterBreak="0">
     <w:nsid w:val="488C59F0"/>
     <w:multiLevelType w:val="hybridMultilevel"/>
     <w:tmpl w:val="F806CACC"/>
@@ -2955,7 +5027,232 @@
       </w:pPr>
     </w:lvl>
   </w:abstractNum>
-  <w:abstractNum w:abstractNumId="6" w15:restartNumberingAfterBreak="0">
+  <w:abstractNum w:abstractNumId="15" w15:restartNumberingAfterBreak="0">
+    <w:nsid w:val="48A64D32"/>
+    <w:multiLevelType w:val="hybridMultilevel"/>
+    <w:tmpl w:val="239222C2"/>
+    <w:lvl w:ilvl="0" w:tplc="396C74B0">
+      <w:numFmt w:val="bullet"/>
+      <w:lvlText w:val=""/>
+      <w:lvlJc w:val="left"/>
+      <w:pPr>
+        <w:ind w:left="1080" w:hanging="360"/>
+      </w:pPr>
+      <w:rPr>
+        <w:rFonts w:ascii="Wingdings" w:eastAsiaTheme="minorHAnsi" w:hAnsi="Wingdings" w:cs="Arial" w:hint="default"/>
+      </w:rPr>
+    </w:lvl>
+    <w:lvl w:ilvl="1" w:tplc="04090003" w:tentative="1">
+      <w:start w:val="1"/>
+      <w:numFmt w:val="bullet"/>
+      <w:lvlText w:val="o"/>
+      <w:lvlJc w:val="left"/>
+      <w:pPr>
+        <w:ind w:left="1800" w:hanging="360"/>
+      </w:pPr>
+      <w:rPr>
+        <w:rFonts w:ascii="Courier New" w:hAnsi="Courier New" w:cs="Courier New" w:hint="default"/>
+      </w:rPr>
+    </w:lvl>
+    <w:lvl w:ilvl="2" w:tplc="04090005" w:tentative="1">
+      <w:start w:val="1"/>
+      <w:numFmt w:val="bullet"/>
+      <w:lvlText w:val=""/>
+      <w:lvlJc w:val="left"/>
+      <w:pPr>
+        <w:ind w:left="2520" w:hanging="360"/>
+      </w:pPr>
+      <w:rPr>
+        <w:rFonts w:ascii="Wingdings" w:hAnsi="Wingdings" w:hint="default"/>
+      </w:rPr>
+    </w:lvl>
+    <w:lvl w:ilvl="3" w:tplc="04090001" w:tentative="1">
+      <w:start w:val="1"/>
+      <w:numFmt w:val="bullet"/>
+      <w:lvlText w:val=""/>
+      <w:lvlJc w:val="left"/>
+      <w:pPr>
+        <w:ind w:left="3240" w:hanging="360"/>
+      </w:pPr>
+      <w:rPr>
+        <w:rFonts w:ascii="Symbol" w:hAnsi="Symbol" w:hint="default"/>
+      </w:rPr>
+    </w:lvl>
+    <w:lvl w:ilvl="4" w:tplc="04090003" w:tentative="1">
+      <w:start w:val="1"/>
+      <w:numFmt w:val="bullet"/>
+      <w:lvlText w:val="o"/>
+      <w:lvlJc w:val="left"/>
+      <w:pPr>
+        <w:ind w:left="3960" w:hanging="360"/>
+      </w:pPr>
+      <w:rPr>
+        <w:rFonts w:ascii="Courier New" w:hAnsi="Courier New" w:cs="Courier New" w:hint="default"/>
+      </w:rPr>
+    </w:lvl>
+    <w:lvl w:ilvl="5" w:tplc="04090005" w:tentative="1">
+      <w:start w:val="1"/>
+      <w:numFmt w:val="bullet"/>
+      <w:lvlText w:val=""/>
+      <w:lvlJc w:val="left"/>
+      <w:pPr>
+        <w:ind w:left="4680" w:hanging="360"/>
+      </w:pPr>
+      <w:rPr>
+        <w:rFonts w:ascii="Wingdings" w:hAnsi="Wingdings" w:hint="default"/>
+      </w:rPr>
+    </w:lvl>
+    <w:lvl w:ilvl="6" w:tplc="04090001" w:tentative="1">
+      <w:start w:val="1"/>
+      <w:numFmt w:val="bullet"/>
+      <w:lvlText w:val=""/>
+      <w:lvlJc w:val="left"/>
+      <w:pPr>
+        <w:ind w:left="5400" w:hanging="360"/>
+      </w:pPr>
+      <w:rPr>
+        <w:rFonts w:ascii="Symbol" w:hAnsi="Symbol" w:hint="default"/>
+      </w:rPr>
+    </w:lvl>
+    <w:lvl w:ilvl="7" w:tplc="04090003" w:tentative="1">
+      <w:start w:val="1"/>
+      <w:numFmt w:val="bullet"/>
+      <w:lvlText w:val="o"/>
+      <w:lvlJc w:val="left"/>
+      <w:pPr>
+        <w:ind w:left="6120" w:hanging="360"/>
+      </w:pPr>
+      <w:rPr>
+        <w:rFonts w:ascii="Courier New" w:hAnsi="Courier New" w:cs="Courier New" w:hint="default"/>
+      </w:rPr>
+    </w:lvl>
+    <w:lvl w:ilvl="8" w:tplc="04090005" w:tentative="1">
+      <w:start w:val="1"/>
+      <w:numFmt w:val="bullet"/>
+      <w:lvlText w:val=""/>
+      <w:lvlJc w:val="left"/>
+      <w:pPr>
+        <w:ind w:left="6840" w:hanging="360"/>
+      </w:pPr>
+      <w:rPr>
+        <w:rFonts w:ascii="Wingdings" w:hAnsi="Wingdings" w:hint="default"/>
+      </w:rPr>
+    </w:lvl>
+  </w:abstractNum>
+  <w:abstractNum w:abstractNumId="16" w15:restartNumberingAfterBreak="0">
+    <w:nsid w:val="495223B6"/>
+    <w:multiLevelType w:val="hybridMultilevel"/>
+    <w:tmpl w:val="4D0A02DA"/>
+    <w:lvl w:ilvl="0" w:tplc="726E660E">
+      <w:start w:val="1"/>
+      <w:numFmt w:val="bullet"/>
+      <w:lvlText w:val=""/>
+      <w:lvlJc w:val="left"/>
+      <w:pPr>
+        <w:ind w:left="1080" w:hanging="360"/>
+      </w:pPr>
+      <w:rPr>
+        <w:rFonts w:ascii="Symbol" w:hAnsi="Symbol" w:hint="default"/>
+      </w:rPr>
+    </w:lvl>
+    <w:lvl w:ilvl="1" w:tplc="04090003" w:tentative="1">
+      <w:start w:val="1"/>
+      <w:numFmt w:val="bullet"/>
+      <w:lvlText w:val="o"/>
+      <w:lvlJc w:val="left"/>
+      <w:pPr>
+        <w:ind w:left="1440" w:hanging="360"/>
+      </w:pPr>
+      <w:rPr>
+        <w:rFonts w:ascii="Courier New" w:hAnsi="Courier New" w:cs="Courier New" w:hint="default"/>
+      </w:rPr>
+    </w:lvl>
+    <w:lvl w:ilvl="2" w:tplc="04090005" w:tentative="1">
+      <w:start w:val="1"/>
+      <w:numFmt w:val="bullet"/>
+      <w:lvlText w:val=""/>
+      <w:lvlJc w:val="left"/>
+      <w:pPr>
+        <w:ind w:left="2160" w:hanging="360"/>
+      </w:pPr>
+      <w:rPr>
+        <w:rFonts w:ascii="Wingdings" w:hAnsi="Wingdings" w:hint="default"/>
+      </w:rPr>
+    </w:lvl>
+    <w:lvl w:ilvl="3" w:tplc="04090001" w:tentative="1">
+      <w:start w:val="1"/>
+      <w:numFmt w:val="bullet"/>
+      <w:lvlText w:val=""/>
+      <w:lvlJc w:val="left"/>
+      <w:pPr>
+        <w:ind w:left="2880" w:hanging="360"/>
+      </w:pPr>
+      <w:rPr>
+        <w:rFonts w:ascii="Symbol" w:hAnsi="Symbol" w:hint="default"/>
+      </w:rPr>
+    </w:lvl>
+    <w:lvl w:ilvl="4" w:tplc="04090003" w:tentative="1">
+      <w:start w:val="1"/>
+      <w:numFmt w:val="bullet"/>
+      <w:lvlText w:val="o"/>
+      <w:lvlJc w:val="left"/>
+      <w:pPr>
+        <w:ind w:left="3600" w:hanging="360"/>
+      </w:pPr>
+      <w:rPr>
+        <w:rFonts w:ascii="Courier New" w:hAnsi="Courier New" w:cs="Courier New" w:hint="default"/>
+      </w:rPr>
+    </w:lvl>
+    <w:lvl w:ilvl="5" w:tplc="04090005" w:tentative="1">
+      <w:start w:val="1"/>
+      <w:numFmt w:val="bullet"/>
+      <w:lvlText w:val=""/>
+      <w:lvlJc w:val="left"/>
+      <w:pPr>
+        <w:ind w:left="4320" w:hanging="360"/>
+      </w:pPr>
+      <w:rPr>
+        <w:rFonts w:ascii="Wingdings" w:hAnsi="Wingdings" w:hint="default"/>
+      </w:rPr>
+    </w:lvl>
+    <w:lvl w:ilvl="6" w:tplc="04090001" w:tentative="1">
+      <w:start w:val="1"/>
+      <w:numFmt w:val="bullet"/>
+      <w:lvlText w:val=""/>
+      <w:lvlJc w:val="left"/>
+      <w:pPr>
+        <w:ind w:left="5040" w:hanging="360"/>
+      </w:pPr>
+      <w:rPr>
+        <w:rFonts w:ascii="Symbol" w:hAnsi="Symbol" w:hint="default"/>
+      </w:rPr>
+    </w:lvl>
+    <w:lvl w:ilvl="7" w:tplc="04090003" w:tentative="1">
+      <w:start w:val="1"/>
+      <w:numFmt w:val="bullet"/>
+      <w:lvlText w:val="o"/>
+      <w:lvlJc w:val="left"/>
+      <w:pPr>
+        <w:ind w:left="5760" w:hanging="360"/>
+      </w:pPr>
+      <w:rPr>
+        <w:rFonts w:ascii="Courier New" w:hAnsi="Courier New" w:cs="Courier New" w:hint="default"/>
+      </w:rPr>
+    </w:lvl>
+    <w:lvl w:ilvl="8" w:tplc="04090005" w:tentative="1">
+      <w:start w:val="1"/>
+      <w:numFmt w:val="bullet"/>
+      <w:lvlText w:val=""/>
+      <w:lvlJc w:val="left"/>
+      <w:pPr>
+        <w:ind w:left="6480" w:hanging="360"/>
+      </w:pPr>
+      <w:rPr>
+        <w:rFonts w:ascii="Wingdings" w:hAnsi="Wingdings" w:hint="default"/>
+      </w:rPr>
+    </w:lvl>
+  </w:abstractNum>
+  <w:abstractNum w:abstractNumId="17" w15:restartNumberingAfterBreak="0">
     <w:nsid w:val="530F259A"/>
     <w:multiLevelType w:val="multilevel"/>
     <w:tmpl w:val="BB822308"/>
@@ -3076,7 +5373,233 @@
       </w:rPr>
     </w:lvl>
   </w:abstractNum>
-  <w:abstractNum w:abstractNumId="7" w15:restartNumberingAfterBreak="0">
+  <w:abstractNum w:abstractNumId="18" w15:restartNumberingAfterBreak="0">
+    <w:nsid w:val="5BC96E26"/>
+    <w:multiLevelType w:val="hybridMultilevel"/>
+    <w:tmpl w:val="ABB4BD88"/>
+    <w:lvl w:ilvl="0" w:tplc="04090003">
+      <w:start w:val="1"/>
+      <w:numFmt w:val="bullet"/>
+      <w:lvlText w:val="o"/>
+      <w:lvlJc w:val="left"/>
+      <w:pPr>
+        <w:ind w:left="720" w:hanging="360"/>
+      </w:pPr>
+      <w:rPr>
+        <w:rFonts w:ascii="Courier New" w:hAnsi="Courier New" w:cs="Courier New" w:hint="default"/>
+      </w:rPr>
+    </w:lvl>
+    <w:lvl w:ilvl="1" w:tplc="04090003" w:tentative="1">
+      <w:start w:val="1"/>
+      <w:numFmt w:val="bullet"/>
+      <w:lvlText w:val="o"/>
+      <w:lvlJc w:val="left"/>
+      <w:pPr>
+        <w:ind w:left="1440" w:hanging="360"/>
+      </w:pPr>
+      <w:rPr>
+        <w:rFonts w:ascii="Courier New" w:hAnsi="Courier New" w:cs="Courier New" w:hint="default"/>
+      </w:rPr>
+    </w:lvl>
+    <w:lvl w:ilvl="2" w:tplc="04090005" w:tentative="1">
+      <w:start w:val="1"/>
+      <w:numFmt w:val="bullet"/>
+      <w:lvlText w:val=""/>
+      <w:lvlJc w:val="left"/>
+      <w:pPr>
+        <w:ind w:left="2160" w:hanging="360"/>
+      </w:pPr>
+      <w:rPr>
+        <w:rFonts w:ascii="Wingdings" w:hAnsi="Wingdings" w:hint="default"/>
+      </w:rPr>
+    </w:lvl>
+    <w:lvl w:ilvl="3" w:tplc="04090001" w:tentative="1">
+      <w:start w:val="1"/>
+      <w:numFmt w:val="bullet"/>
+      <w:lvlText w:val=""/>
+      <w:lvlJc w:val="left"/>
+      <w:pPr>
+        <w:ind w:left="2880" w:hanging="360"/>
+      </w:pPr>
+      <w:rPr>
+        <w:rFonts w:ascii="Symbol" w:hAnsi="Symbol" w:hint="default"/>
+      </w:rPr>
+    </w:lvl>
+    <w:lvl w:ilvl="4" w:tplc="04090003" w:tentative="1">
+      <w:start w:val="1"/>
+      <w:numFmt w:val="bullet"/>
+      <w:lvlText w:val="o"/>
+      <w:lvlJc w:val="left"/>
+      <w:pPr>
+        <w:ind w:left="3600" w:hanging="360"/>
+      </w:pPr>
+      <w:rPr>
+        <w:rFonts w:ascii="Courier New" w:hAnsi="Courier New" w:cs="Courier New" w:hint="default"/>
+      </w:rPr>
+    </w:lvl>
+    <w:lvl w:ilvl="5" w:tplc="04090005" w:tentative="1">
+      <w:start w:val="1"/>
+      <w:numFmt w:val="bullet"/>
+      <w:lvlText w:val=""/>
+      <w:lvlJc w:val="left"/>
+      <w:pPr>
+        <w:ind w:left="4320" w:hanging="360"/>
+      </w:pPr>
+      <w:rPr>
+        <w:rFonts w:ascii="Wingdings" w:hAnsi="Wingdings" w:hint="default"/>
+      </w:rPr>
+    </w:lvl>
+    <w:lvl w:ilvl="6" w:tplc="04090001" w:tentative="1">
+      <w:start w:val="1"/>
+      <w:numFmt w:val="bullet"/>
+      <w:lvlText w:val=""/>
+      <w:lvlJc w:val="left"/>
+      <w:pPr>
+        <w:ind w:left="5040" w:hanging="360"/>
+      </w:pPr>
+      <w:rPr>
+        <w:rFonts w:ascii="Symbol" w:hAnsi="Symbol" w:hint="default"/>
+      </w:rPr>
+    </w:lvl>
+    <w:lvl w:ilvl="7" w:tplc="04090003" w:tentative="1">
+      <w:start w:val="1"/>
+      <w:numFmt w:val="bullet"/>
+      <w:lvlText w:val="o"/>
+      <w:lvlJc w:val="left"/>
+      <w:pPr>
+        <w:ind w:left="5760" w:hanging="360"/>
+      </w:pPr>
+      <w:rPr>
+        <w:rFonts w:ascii="Courier New" w:hAnsi="Courier New" w:cs="Courier New" w:hint="default"/>
+      </w:rPr>
+    </w:lvl>
+    <w:lvl w:ilvl="8" w:tplc="04090005" w:tentative="1">
+      <w:start w:val="1"/>
+      <w:numFmt w:val="bullet"/>
+      <w:lvlText w:val=""/>
+      <w:lvlJc w:val="left"/>
+      <w:pPr>
+        <w:ind w:left="6480" w:hanging="360"/>
+      </w:pPr>
+      <w:rPr>
+        <w:rFonts w:ascii="Wingdings" w:hAnsi="Wingdings" w:hint="default"/>
+      </w:rPr>
+    </w:lvl>
+  </w:abstractNum>
+  <w:abstractNum w:abstractNumId="19" w15:restartNumberingAfterBreak="0">
+    <w:nsid w:val="5FD9576D"/>
+    <w:multiLevelType w:val="hybridMultilevel"/>
+    <w:tmpl w:val="63D08136"/>
+    <w:lvl w:ilvl="0" w:tplc="0F08E3E8">
+      <w:start w:val="1"/>
+      <w:numFmt w:val="bullet"/>
+      <w:lvlText w:val=""/>
+      <w:lvlJc w:val="left"/>
+      <w:pPr>
+        <w:ind w:left="2160" w:hanging="360"/>
+      </w:pPr>
+      <w:rPr>
+        <w:rFonts w:ascii="Symbol" w:hAnsi="Symbol" w:hint="default"/>
+      </w:rPr>
+    </w:lvl>
+    <w:lvl w:ilvl="1" w:tplc="04090003">
+      <w:start w:val="1"/>
+      <w:numFmt w:val="bullet"/>
+      <w:lvlText w:val="o"/>
+      <w:lvlJc w:val="left"/>
+      <w:pPr>
+        <w:ind w:left="1440" w:hanging="360"/>
+      </w:pPr>
+      <w:rPr>
+        <w:rFonts w:ascii="Courier New" w:hAnsi="Courier New" w:cs="Courier New" w:hint="default"/>
+      </w:rPr>
+    </w:lvl>
+    <w:lvl w:ilvl="2" w:tplc="04090005" w:tentative="1">
+      <w:start w:val="1"/>
+      <w:numFmt w:val="bullet"/>
+      <w:lvlText w:val=""/>
+      <w:lvlJc w:val="left"/>
+      <w:pPr>
+        <w:ind w:left="2160" w:hanging="360"/>
+      </w:pPr>
+      <w:rPr>
+        <w:rFonts w:ascii="Wingdings" w:hAnsi="Wingdings" w:hint="default"/>
+      </w:rPr>
+    </w:lvl>
+    <w:lvl w:ilvl="3" w:tplc="04090001" w:tentative="1">
+      <w:start w:val="1"/>
+      <w:numFmt w:val="bullet"/>
+      <w:lvlText w:val=""/>
+      <w:lvlJc w:val="left"/>
+      <w:pPr>
+        <w:ind w:left="2880" w:hanging="360"/>
+      </w:pPr>
+      <w:rPr>
+        <w:rFonts w:ascii="Symbol" w:hAnsi="Symbol" w:hint="default"/>
+      </w:rPr>
+    </w:lvl>
+    <w:lvl w:ilvl="4" w:tplc="04090003" w:tentative="1">
+      <w:start w:val="1"/>
+      <w:numFmt w:val="bullet"/>
+      <w:lvlText w:val="o"/>
+      <w:lvlJc w:val="left"/>
+      <w:pPr>
+        <w:ind w:left="3600" w:hanging="360"/>
+      </w:pPr>
+      <w:rPr>
+        <w:rFonts w:ascii="Courier New" w:hAnsi="Courier New" w:cs="Courier New" w:hint="default"/>
+      </w:rPr>
+    </w:lvl>
+    <w:lvl w:ilvl="5" w:tplc="04090005" w:tentative="1">
+      <w:start w:val="1"/>
+      <w:numFmt w:val="bullet"/>
+      <w:lvlText w:val=""/>
+      <w:lvlJc w:val="left"/>
+      <w:pPr>
+        <w:ind w:left="4320" w:hanging="360"/>
+      </w:pPr>
+      <w:rPr>
+        <w:rFonts w:ascii="Wingdings" w:hAnsi="Wingdings" w:hint="default"/>
+      </w:rPr>
+    </w:lvl>
+    <w:lvl w:ilvl="6" w:tplc="04090001" w:tentative="1">
+      <w:start w:val="1"/>
+      <w:numFmt w:val="bullet"/>
+      <w:lvlText w:val=""/>
+      <w:lvlJc w:val="left"/>
+      <w:pPr>
+        <w:ind w:left="5040" w:hanging="360"/>
+      </w:pPr>
+      <w:rPr>
+        <w:rFonts w:ascii="Symbol" w:hAnsi="Symbol" w:hint="default"/>
+      </w:rPr>
+    </w:lvl>
+    <w:lvl w:ilvl="7" w:tplc="04090003" w:tentative="1">
+      <w:start w:val="1"/>
+      <w:numFmt w:val="bullet"/>
+      <w:lvlText w:val="o"/>
+      <w:lvlJc w:val="left"/>
+      <w:pPr>
+        <w:ind w:left="5760" w:hanging="360"/>
+      </w:pPr>
+      <w:rPr>
+        <w:rFonts w:ascii="Courier New" w:hAnsi="Courier New" w:cs="Courier New" w:hint="default"/>
+      </w:rPr>
+    </w:lvl>
+    <w:lvl w:ilvl="8" w:tplc="04090005" w:tentative="1">
+      <w:start w:val="1"/>
+      <w:numFmt w:val="bullet"/>
+      <w:lvlText w:val=""/>
+      <w:lvlJc w:val="left"/>
+      <w:pPr>
+        <w:ind w:left="6480" w:hanging="360"/>
+      </w:pPr>
+      <w:rPr>
+        <w:rFonts w:ascii="Wingdings" w:hAnsi="Wingdings" w:hint="default"/>
+      </w:rPr>
+    </w:lvl>
+  </w:abstractNum>
+  <w:abstractNum w:abstractNumId="20" w15:restartNumberingAfterBreak="0">
     <w:nsid w:val="61E02875"/>
     <w:multiLevelType w:val="hybridMultilevel"/>
     <w:tmpl w:val="F84057E4"/>
@@ -3189,7 +5712,120 @@
       </w:rPr>
     </w:lvl>
   </w:abstractNum>
-  <w:abstractNum w:abstractNumId="8" w15:restartNumberingAfterBreak="0">
+  <w:abstractNum w:abstractNumId="21" w15:restartNumberingAfterBreak="0">
+    <w:nsid w:val="6F515805"/>
+    <w:multiLevelType w:val="hybridMultilevel"/>
+    <w:tmpl w:val="DB3E5570"/>
+    <w:lvl w:ilvl="0" w:tplc="0F08E3E8">
+      <w:start w:val="1"/>
+      <w:numFmt w:val="bullet"/>
+      <w:lvlText w:val=""/>
+      <w:lvlJc w:val="left"/>
+      <w:pPr>
+        <w:ind w:left="2160" w:hanging="360"/>
+      </w:pPr>
+      <w:rPr>
+        <w:rFonts w:ascii="Symbol" w:hAnsi="Symbol" w:hint="default"/>
+      </w:rPr>
+    </w:lvl>
+    <w:lvl w:ilvl="1" w:tplc="04090003" w:tentative="1">
+      <w:start w:val="1"/>
+      <w:numFmt w:val="bullet"/>
+      <w:lvlText w:val="o"/>
+      <w:lvlJc w:val="left"/>
+      <w:pPr>
+        <w:ind w:left="2880" w:hanging="360"/>
+      </w:pPr>
+      <w:rPr>
+        <w:rFonts w:ascii="Courier New" w:hAnsi="Courier New" w:cs="Courier New" w:hint="default"/>
+      </w:rPr>
+    </w:lvl>
+    <w:lvl w:ilvl="2" w:tplc="04090005" w:tentative="1">
+      <w:start w:val="1"/>
+      <w:numFmt w:val="bullet"/>
+      <w:lvlText w:val=""/>
+      <w:lvlJc w:val="left"/>
+      <w:pPr>
+        <w:ind w:left="3600" w:hanging="360"/>
+      </w:pPr>
+      <w:rPr>
+        <w:rFonts w:ascii="Wingdings" w:hAnsi="Wingdings" w:hint="default"/>
+      </w:rPr>
+    </w:lvl>
+    <w:lvl w:ilvl="3" w:tplc="04090001" w:tentative="1">
+      <w:start w:val="1"/>
+      <w:numFmt w:val="bullet"/>
+      <w:lvlText w:val=""/>
+      <w:lvlJc w:val="left"/>
+      <w:pPr>
+        <w:ind w:left="4320" w:hanging="360"/>
+      </w:pPr>
+      <w:rPr>
+        <w:rFonts w:ascii="Symbol" w:hAnsi="Symbol" w:hint="default"/>
+      </w:rPr>
+    </w:lvl>
+    <w:lvl w:ilvl="4" w:tplc="04090003" w:tentative="1">
+      <w:start w:val="1"/>
+      <w:numFmt w:val="bullet"/>
+      <w:lvlText w:val="o"/>
+      <w:lvlJc w:val="left"/>
+      <w:pPr>
+        <w:ind w:left="5040" w:hanging="360"/>
+      </w:pPr>
+      <w:rPr>
+        <w:rFonts w:ascii="Courier New" w:hAnsi="Courier New" w:cs="Courier New" w:hint="default"/>
+      </w:rPr>
+    </w:lvl>
+    <w:lvl w:ilvl="5" w:tplc="04090005" w:tentative="1">
+      <w:start w:val="1"/>
+      <w:numFmt w:val="bullet"/>
+      <w:lvlText w:val=""/>
+      <w:lvlJc w:val="left"/>
+      <w:pPr>
+        <w:ind w:left="5760" w:hanging="360"/>
+      </w:pPr>
+      <w:rPr>
+        <w:rFonts w:ascii="Wingdings" w:hAnsi="Wingdings" w:hint="default"/>
+      </w:rPr>
+    </w:lvl>
+    <w:lvl w:ilvl="6" w:tplc="04090001" w:tentative="1">
+      <w:start w:val="1"/>
+      <w:numFmt w:val="bullet"/>
+      <w:lvlText w:val=""/>
+      <w:lvlJc w:val="left"/>
+      <w:pPr>
+        <w:ind w:left="6480" w:hanging="360"/>
+      </w:pPr>
+      <w:rPr>
+        <w:rFonts w:ascii="Symbol" w:hAnsi="Symbol" w:hint="default"/>
+      </w:rPr>
+    </w:lvl>
+    <w:lvl w:ilvl="7" w:tplc="04090003" w:tentative="1">
+      <w:start w:val="1"/>
+      <w:numFmt w:val="bullet"/>
+      <w:lvlText w:val="o"/>
+      <w:lvlJc w:val="left"/>
+      <w:pPr>
+        <w:ind w:left="7200" w:hanging="360"/>
+      </w:pPr>
+      <w:rPr>
+        <w:rFonts w:ascii="Courier New" w:hAnsi="Courier New" w:cs="Courier New" w:hint="default"/>
+      </w:rPr>
+    </w:lvl>
+    <w:lvl w:ilvl="8" w:tplc="04090005" w:tentative="1">
+      <w:start w:val="1"/>
+      <w:numFmt w:val="bullet"/>
+      <w:lvlText w:val=""/>
+      <w:lvlJc w:val="left"/>
+      <w:pPr>
+        <w:ind w:left="7920" w:hanging="360"/>
+      </w:pPr>
+      <w:rPr>
+        <w:rFonts w:ascii="Wingdings" w:hAnsi="Wingdings" w:hint="default"/>
+      </w:rPr>
+    </w:lvl>
+  </w:abstractNum>
+  <w:abstractNum w:abstractNumId="22" w15:restartNumberingAfterBreak="0">
     <w:nsid w:val="706B063D"/>
     <w:multiLevelType w:val="hybridMultilevel"/>
     <w:tmpl w:val="08ACF9D6"/>
@@ -3275,10 +5911,10 @@
       </w:pPr>
     </w:lvl>
   </w:abstractNum>
-  <w:abstractNum w:abstractNumId="9" w15:restartNumberingAfterBreak="0">
+  <w:abstractNum w:abstractNumId="23" w15:restartNumberingAfterBreak="0">
     <w:nsid w:val="755E5D04"/>
     <w:multiLevelType w:val="hybridMultilevel"/>
-    <w:tmpl w:val="D5AEF83E"/>
+    <w:tmpl w:val="719E44B4"/>
     <w:lvl w:ilvl="0" w:tplc="04090019">
       <w:start w:val="1"/>
       <w:numFmt w:val="lowerLetter"/>
@@ -3291,14 +5927,16 @@
         <w:rFonts w:hint="default"/>
       </w:rPr>
     </w:lvl>
-    <w:lvl w:ilvl="1" w:tplc="04090019" w:tentative="1">
-      <w:start w:val="1"/>
-      <w:numFmt w:val="lowerLetter"/>
-      <w:lvlText w:val="%2."/>
+    <w:lvl w:ilvl="1" w:tplc="0226A37E">
+      <w:numFmt w:val="bullet"/>
+      <w:lvlText w:val="-"/>
       <w:lvlJc w:val="left"/>
       <w:pPr>
         <w:ind w:left="1440" w:hanging="360"/>
       </w:pPr>
+      <w:rPr>
+        <w:rFonts w:ascii="Arial" w:eastAsiaTheme="minorHAnsi" w:hAnsi="Arial" w:cs="Arial" w:hint="default"/>
+      </w:rPr>
     </w:lvl>
     <w:lvl w:ilvl="2" w:tplc="0409001B" w:tentative="1">
       <w:start w:val="1"/>
@@ -3364,7 +6002,7 @@
       </w:pPr>
     </w:lvl>
   </w:abstractNum>
-  <w:abstractNum w:abstractNumId="10" w15:restartNumberingAfterBreak="0">
+  <w:abstractNum w:abstractNumId="24" w15:restartNumberingAfterBreak="0">
     <w:nsid w:val="7DB31EDA"/>
     <w:multiLevelType w:val="hybridMultilevel"/>
     <w:tmpl w:val="F10E43F2"/>
@@ -3457,34 +6095,76 @@
     <w:abstractNumId w:val="0"/>
   </w:num>
   <w:num w:numId="2">
+    <w:abstractNumId w:val="24"/>
+  </w:num>
+  <w:num w:numId="3">
+    <w:abstractNumId w:val="22"/>
+  </w:num>
+  <w:num w:numId="4">
+    <w:abstractNumId w:val="2"/>
+  </w:num>
+  <w:num w:numId="5">
+    <w:abstractNumId w:val="17"/>
+  </w:num>
+  <w:num w:numId="6">
+    <w:abstractNumId w:val="14"/>
+  </w:num>
+  <w:num w:numId="7">
+    <w:abstractNumId w:val="3"/>
+  </w:num>
+  <w:num w:numId="8">
+    <w:abstractNumId w:val="23"/>
+  </w:num>
+  <w:num w:numId="9">
+    <w:abstractNumId w:val="20"/>
+  </w:num>
+  <w:num w:numId="10">
+    <w:abstractNumId w:val="8"/>
+  </w:num>
+  <w:num w:numId="11">
+    <w:abstractNumId w:val="13"/>
+  </w:num>
+  <w:num w:numId="12">
+    <w:abstractNumId w:val="7"/>
+  </w:num>
+  <w:num w:numId="13">
+    <w:abstractNumId w:val="15"/>
+  </w:num>
+  <w:num w:numId="14">
+    <w:abstractNumId w:val="16"/>
+  </w:num>
+  <w:num w:numId="15">
+    <w:abstractNumId w:val="19"/>
+  </w:num>
+  <w:num w:numId="16">
+    <w:abstractNumId w:val="21"/>
+  </w:num>
+  <w:num w:numId="17">
+    <w:abstractNumId w:val="1"/>
+  </w:num>
+  <w:num w:numId="18">
+    <w:abstractNumId w:val="12"/>
+  </w:num>
+  <w:num w:numId="19">
+    <w:abstractNumId w:val="11"/>
+  </w:num>
+  <w:num w:numId="20">
+    <w:abstractNumId w:val="4"/>
+  </w:num>
+  <w:num w:numId="21">
+    <w:abstractNumId w:val="18"/>
+  </w:num>
+  <w:num w:numId="22">
     <w:abstractNumId w:val="10"/>
   </w:num>
-  <w:num w:numId="3">
-    <w:abstractNumId w:val="8"/>
-  </w:num>
-  <w:num w:numId="4">
-    <w:abstractNumId w:val="1"/>
-  </w:num>
-  <w:num w:numId="5">
-    <w:abstractNumId w:val="6"/>
-  </w:num>
-  <w:num w:numId="6">
+  <w:num w:numId="23">
     <w:abstractNumId w:val="5"/>
   </w:num>
-  <w:num w:numId="7">
-    <w:abstractNumId w:val="2"/>
-  </w:num>
-  <w:num w:numId="8">
+  <w:num w:numId="24">
     <w:abstractNumId w:val="9"/>
   </w:num>
-  <w:num w:numId="9">
-    <w:abstractNumId w:val="7"/>
-  </w:num>
-  <w:num w:numId="10">
-    <w:abstractNumId w:val="3"/>
-  </w:num>
-  <w:num w:numId="11">
-    <w:abstractNumId w:val="4"/>
+  <w:num w:numId="25">
+    <w:abstractNumId w:val="6"/>
   </w:num>
 </w:numbering>
 </file>
@@ -3922,6 +6602,22 @@
       <w:contextualSpacing/>
     </w:pPr>
   </w:style>
+  <w:style w:type="paragraph" w:styleId="NormalWeb">
+    <w:name w:val="Normal (Web)"/>
+    <w:basedOn w:val="Normal"/>
+    <w:uiPriority w:val="99"/>
+    <w:semiHidden/>
+    <w:unhideWhenUsed/>
+    <w:rsid w:val="006D0A4D"/>
+    <w:pPr>
+      <w:spacing w:before="100" w:beforeAutospacing="1" w:after="100" w:afterAutospacing="1" w:line="240" w:lineRule="auto"/>
+    </w:pPr>
+    <w:rPr>
+      <w:rFonts w:ascii="Times New Roman" w:eastAsia="Times New Roman" w:hAnsi="Times New Roman" w:cs="Times New Roman"/>
+      <w:sz w:val="24"/>
+      <w:szCs w:val="24"/>
+    </w:rPr>
+  </w:style>
 </w:styles>
 </file>
 

</xml_diff>